<commit_message>
Versão 1.1: Atualização de requisitos e ajustes no manual/fluxograma
</commit_message>
<xml_diff>
--- a/documentos/Documento_de_Requisitos_v1.0.docx
+++ b/documentos/Documento_de_Requisitos_v1.0.docx
@@ -1,567 +1,1011 @@
 
 <file path=word/document.xml><?xml version="1.0" encoding="utf-8"?>
-<w:document xmlns:mc="http://schemas.openxmlformats.org/markup-compatibility/2006" xmlns:o="urn:schemas-microsoft-com:office:office" xmlns:r="http://schemas.openxmlformats.org/officeDocument/2006/relationships" xmlns:m="http://schemas.openxmlformats.org/officeDocument/2006/math" xmlns:v="urn:schemas-microsoft-com:vml" xmlns:wp="http://schemas.openxmlformats.org/drawingml/2006/wordprocessingDrawing" xmlns:w10="urn:schemas-microsoft-com:office:word" xmlns:w="http://schemas.openxmlformats.org/wordprocessingml/2006/main" xmlns:wne="http://schemas.microsoft.com/office/word/2006/wordml" xmlns:sl="http://schemas.openxmlformats.org/schemaLibrary/2006/main" xmlns:a="http://schemas.openxmlformats.org/drawingml/2006/main" xmlns:pic="http://schemas.openxmlformats.org/drawingml/2006/picture" xmlns:c="http://schemas.openxmlformats.org/drawingml/2006/chart" xmlns:lc="http://schemas.openxmlformats.org/drawingml/2006/lockedCanvas" xmlns:dgm="http://schemas.openxmlformats.org/drawingml/2006/diagram" xmlns:wps="http://schemas.microsoft.com/office/word/2010/wordprocessingShape" xmlns:wpg="http://schemas.microsoft.com/office/word/2010/wordprocessingGroup" xmlns:w14="http://schemas.microsoft.com/office/word/2010/wordml" xmlns:w15="http://schemas.microsoft.com/office/word/2012/wordml" xmlns:w16="http://schemas.microsoft.com/office/word/2018/wordml" xmlns:w16cex="http://schemas.microsoft.com/office/word/2018/wordml/cex" xmlns:w16cid="http://schemas.microsoft.com/office/word/2016/wordml/cid" xmlns="http://schemas.microsoft.com/office/tasks/2019/documenttasks" xmlns:cr="http://schemas.microsoft.com/office/comments/2020/reactions">
+<w:document xmlns:wpc="http://schemas.microsoft.com/office/word/2010/wordprocessingCanvas" xmlns:cx="http://schemas.microsoft.com/office/drawing/2014/chartex" xmlns:cx1="http://schemas.microsoft.com/office/drawing/2015/9/8/chartex" xmlns:cx2="http://schemas.microsoft.com/office/drawing/2015/10/21/chartex" xmlns:cx3="http://schemas.microsoft.com/office/drawing/2016/5/9/chartex" xmlns:cx4="http://schemas.microsoft.com/office/drawing/2016/5/10/chartex" xmlns:cx5="http://schemas.microsoft.com/office/drawing/2016/5/11/chartex" xmlns:cx6="http://schemas.microsoft.com/office/drawing/2016/5/12/chartex" xmlns:cx7="http://schemas.microsoft.com/office/drawing/2016/5/13/chartex" xmlns:cx8="http://schemas.microsoft.com/office/drawing/2016/5/14/chartex" xmlns:mc="http://schemas.openxmlformats.org/markup-compatibility/2006" xmlns:aink="http://schemas.microsoft.com/office/drawing/2016/ink" xmlns:am3d="http://schemas.microsoft.com/office/drawing/2017/model3d" xmlns:o="urn:schemas-microsoft-com:office:office" xmlns:oel="http://schemas.microsoft.com/office/2019/extlst" xmlns:r="http://schemas.openxmlformats.org/officeDocument/2006/relationships" xmlns:m="http://schemas.openxmlformats.org/officeDocument/2006/math" xmlns:v="urn:schemas-microsoft-com:vml" xmlns:wp14="http://schemas.microsoft.com/office/word/2010/wordprocessingDrawing" xmlns:wp="http://schemas.openxmlformats.org/drawingml/2006/wordprocessingDrawing" xmlns:w10="urn:schemas-microsoft-com:office:word" xmlns:w="http://schemas.openxmlformats.org/wordprocessingml/2006/main" xmlns:w14="http://schemas.microsoft.com/office/word/2010/wordml" xmlns:w15="http://schemas.microsoft.com/office/word/2012/wordml" xmlns:w16cex="http://schemas.microsoft.com/office/word/2018/wordml/cex" xmlns:w16cid="http://schemas.microsoft.com/office/word/2016/wordml/cid" xmlns:w16="http://schemas.microsoft.com/office/word/2018/wordml" xmlns:w16du="http://schemas.microsoft.com/office/word/2023/wordml/word16du" xmlns:w16sdtdh="http://schemas.microsoft.com/office/word/2020/wordml/sdtdatahash" xmlns:w16sdtfl="http://schemas.microsoft.com/office/word/2024/wordml/sdtformatlock" xmlns:w16se="http://schemas.microsoft.com/office/word/2015/wordml/symex" xmlns:wpg="http://schemas.microsoft.com/office/word/2010/wordprocessingGroup" xmlns:wpi="http://schemas.microsoft.com/office/word/2010/wordprocessingInk" xmlns:wne="http://schemas.microsoft.com/office/word/2006/wordml" xmlns:wps="http://schemas.microsoft.com/office/word/2010/wordprocessingShape" mc:Ignorable="w14 w15 w16se w16cid w16 w16cex w16sdtdh w16sdtfl w16du wp14">
   <w:body>
     <w:p>
       <w:pPr>
-        <w:pStyle w:val="Heading2"/>
-        <w:keepNext w:val="0"/>
-        <w:keepLines w:val="0"/>
-        <w:spacing w:after="80" w:lineRule="auto"/>
-        <w:rPr>
-          <w:b w:val="1"/>
-          <w:sz w:val="34"/>
-          <w:szCs w:val="34"/>
-        </w:rPr>
-      </w:pPr>
-      <w:bookmarkStart w:colFirst="0" w:colLast="0" w:name="_qiei9u9nijt8" w:id="0"/>
-      <w:bookmarkEnd w:id="0"/>
-      <w:r>
-        <w:rPr>
-          <w:rFonts w:ascii="Andika" w:cs="Andika" w:eastAsia="Andika" w:hAnsi="Andika"/>
-          <w:b w:val="1"/>
-          <w:sz w:val="34"/>
-          <w:szCs w:val="34"/>
-          <w:rtl w:val="0"/>
-        </w:rPr>
-        <w:t xml:space="preserve">1️⃣ Documento_de_Requisitos_v1.0.docx</w:t>
+        <w:rPr>
+          <w:rFonts w:ascii="Andika" w:eastAsia="Andika" w:hAnsi="Andika" w:cs="Andika"/>
+          <w:b/>
+          <w:sz w:val="34"/>
+          <w:szCs w:val="34"/>
+        </w:rPr>
+      </w:pPr>
+      <w:r>
+        <w:rPr>
+          <w:rFonts w:ascii="Andika" w:eastAsia="Andika" w:hAnsi="Andika" w:cs="Andika"/>
+          <w:b/>
+          <w:bCs/>
+          <w:sz w:val="34"/>
+          <w:szCs w:val="34"/>
+        </w:rPr>
+        <w:t xml:space="preserve">Documento de Requisitos – Sistema </w:t>
+      </w:r>
+      <w:proofErr w:type="spellStart"/>
+      <w:r>
+        <w:rPr>
+          <w:rFonts w:ascii="Andika" w:eastAsia="Andika" w:hAnsi="Andika" w:cs="Andika"/>
+          <w:b/>
+          <w:bCs/>
+          <w:sz w:val="34"/>
+          <w:szCs w:val="34"/>
+        </w:rPr>
+        <w:t>BankSys</w:t>
+      </w:r>
+      <w:proofErr w:type="spellEnd"/>
+      <w:r>
+        <w:rPr>
+          <w:rFonts w:ascii="Andika" w:eastAsia="Andika" w:hAnsi="Andika" w:cs="Andika"/>
+          <w:b/>
+          <w:sz w:val="34"/>
+          <w:szCs w:val="34"/>
+        </w:rPr>
+        <w:br/>
+      </w:r>
+      <w:r>
+        <w:rPr>
+          <w:rFonts w:ascii="Andika" w:eastAsia="Andika" w:hAnsi="Andika" w:cs="Andika"/>
+          <w:b/>
+          <w:bCs/>
+          <w:sz w:val="34"/>
+          <w:szCs w:val="34"/>
+        </w:rPr>
+        <w:t>Versão:</w:t>
+      </w:r>
+      <w:r>
+        <w:rPr>
+          <w:rFonts w:ascii="Andika" w:eastAsia="Andika" w:hAnsi="Andika" w:cs="Andika"/>
+          <w:b/>
+          <w:sz w:val="34"/>
+          <w:szCs w:val="34"/>
+        </w:rPr>
+        <w:t xml:space="preserve"> 1.1</w:t>
+      </w:r>
+      <w:r>
+        <w:rPr>
+          <w:rFonts w:ascii="Andika" w:eastAsia="Andika" w:hAnsi="Andika" w:cs="Andika"/>
+          <w:b/>
+          <w:sz w:val="34"/>
+          <w:szCs w:val="34"/>
+        </w:rPr>
+        <w:br/>
+      </w:r>
+      <w:r>
+        <w:rPr>
+          <w:rFonts w:ascii="Andika" w:eastAsia="Andika" w:hAnsi="Andika" w:cs="Andika"/>
+          <w:b/>
+          <w:bCs/>
+          <w:sz w:val="34"/>
+          <w:szCs w:val="34"/>
+        </w:rPr>
+        <w:t>Data:</w:t>
+      </w:r>
+      <w:r>
+        <w:rPr>
+          <w:rFonts w:ascii="Andika" w:eastAsia="Andika" w:hAnsi="Andika" w:cs="Andika"/>
+          <w:b/>
+          <w:sz w:val="34"/>
+          <w:szCs w:val="34"/>
+        </w:rPr>
+        <w:t xml:space="preserve"> 12/09/2025</w:t>
       </w:r>
     </w:p>
     <w:p>
       <w:pPr>
-        <w:spacing w:after="240" w:before="240" w:lineRule="auto"/>
-        <w:rPr/>
-      </w:pPr>
-      <w:r>
-        <w:rPr>
-          <w:b w:val="1"/>
-          <w:rtl w:val="0"/>
-        </w:rPr>
-        <w:t xml:space="preserve">Título:</w:t>
-      </w:r>
-      <w:r>
-        <w:rPr>
-          <w:rtl w:val="0"/>
-        </w:rPr>
-        <w:t xml:space="preserve"> Documento de Requisitos – Sistema BankSys</w:t>
-        <w:br w:type="textWrapping"/>
-        <w:t xml:space="preserve"> </w:t>
-      </w:r>
-      <w:r>
-        <w:rPr>
-          <w:b w:val="1"/>
-          <w:rtl w:val="0"/>
-        </w:rPr>
-        <w:t xml:space="preserve">Versão:</w:t>
-      </w:r>
-      <w:r>
-        <w:rPr>
-          <w:rtl w:val="0"/>
-        </w:rPr>
-        <w:t xml:space="preserve"> 1.0</w:t>
-        <w:br w:type="textWrapping"/>
-        <w:t xml:space="preserve"> </w:t>
-      </w:r>
-      <w:r>
-        <w:rPr>
-          <w:b w:val="1"/>
-          <w:rtl w:val="0"/>
-        </w:rPr>
-        <w:t xml:space="preserve">Data:</w:t>
-      </w:r>
-      <w:r>
-        <w:rPr>
-          <w:rtl w:val="0"/>
-        </w:rPr>
-        <w:t xml:space="preserve"> 25/10/2024</w:t>
+        <w:rPr>
+          <w:rFonts w:ascii="Andika" w:eastAsia="Andika" w:hAnsi="Andika" w:cs="Andika"/>
+          <w:b/>
+          <w:sz w:val="34"/>
+          <w:szCs w:val="34"/>
+        </w:rPr>
+      </w:pPr>
+      <w:r>
+        <w:rPr>
+          <w:rFonts w:ascii="Andika" w:eastAsia="Andika" w:hAnsi="Andika" w:cs="Andika"/>
+          <w:b/>
+          <w:sz w:val="34"/>
+          <w:szCs w:val="34"/>
+        </w:rPr>
+        <w:pict w14:anchorId="60026B4A">
+          <v:rect id="_x0000_i1049" style="width:0;height:1.5pt" o:hralign="center" o:hrstd="t" o:hr="t" fillcolor="#a0a0a0" stroked="f"/>
+        </w:pict>
       </w:r>
     </w:p>
     <w:p>
       <w:pPr>
-        <w:spacing w:after="240" w:before="240" w:lineRule="auto"/>
-        <w:rPr>
-          <w:b w:val="1"/>
-        </w:rPr>
-      </w:pPr>
-      <w:r>
-        <w:rPr>
-          <w:b w:val="1"/>
-          <w:rtl w:val="0"/>
-        </w:rPr>
-        <w:t xml:space="preserve">Conteúdo sugerido:</w:t>
+        <w:rPr>
+          <w:rFonts w:ascii="Andika" w:eastAsia="Andika" w:hAnsi="Andika" w:cs="Andika"/>
+          <w:b/>
+          <w:bCs/>
+          <w:sz w:val="34"/>
+          <w:szCs w:val="34"/>
+        </w:rPr>
+      </w:pPr>
+      <w:r>
+        <w:rPr>
+          <w:rFonts w:ascii="Andika" w:eastAsia="Andika" w:hAnsi="Andika" w:cs="Andika"/>
+          <w:b/>
+          <w:bCs/>
+          <w:sz w:val="34"/>
+          <w:szCs w:val="34"/>
+        </w:rPr>
+        <w:t>1. Introdução</w:t>
       </w:r>
     </w:p>
     <w:p>
       <w:pPr>
-        <w:pStyle w:val="Heading3"/>
-        <w:keepNext w:val="0"/>
-        <w:keepLines w:val="0"/>
-        <w:spacing w:before="280" w:lineRule="auto"/>
-        <w:rPr>
-          <w:b w:val="1"/>
-          <w:color w:val="000000"/>
-          <w:sz w:val="26"/>
-          <w:szCs w:val="26"/>
-        </w:rPr>
-      </w:pPr>
-      <w:bookmarkStart w:colFirst="0" w:colLast="0" w:name="_xefqlxj6abbm" w:id="1"/>
-      <w:bookmarkEnd w:id="1"/>
-      <w:r>
-        <w:rPr>
-          <w:b w:val="1"/>
-          <w:color w:val="000000"/>
-          <w:sz w:val="26"/>
-          <w:szCs w:val="26"/>
-          <w:rtl w:val="0"/>
-        </w:rPr>
-        <w:t xml:space="preserve">1. Introdução</w:t>
+        <w:rPr>
+          <w:rFonts w:ascii="Andika" w:eastAsia="Andika" w:hAnsi="Andika" w:cs="Andika"/>
+          <w:b/>
+          <w:sz w:val="34"/>
+          <w:szCs w:val="34"/>
+        </w:rPr>
+      </w:pPr>
+      <w:r>
+        <w:rPr>
+          <w:rFonts w:ascii="Andika" w:eastAsia="Andika" w:hAnsi="Andika" w:cs="Andika"/>
+          <w:b/>
+          <w:sz w:val="34"/>
+          <w:szCs w:val="34"/>
+        </w:rPr>
+        <w:t xml:space="preserve">O Sistema </w:t>
+      </w:r>
+      <w:proofErr w:type="spellStart"/>
+      <w:r>
+        <w:rPr>
+          <w:rFonts w:ascii="Andika" w:eastAsia="Andika" w:hAnsi="Andika" w:cs="Andika"/>
+          <w:b/>
+          <w:sz w:val="34"/>
+          <w:szCs w:val="34"/>
+        </w:rPr>
+        <w:t>BankSys</w:t>
+      </w:r>
+      <w:proofErr w:type="spellEnd"/>
+      <w:r>
+        <w:rPr>
+          <w:rFonts w:ascii="Andika" w:eastAsia="Andika" w:hAnsi="Andika" w:cs="Andika"/>
+          <w:b/>
+          <w:sz w:val="34"/>
+          <w:szCs w:val="34"/>
+        </w:rPr>
+        <w:t xml:space="preserve"> é uma solução bancária completa para gerenciamento de contas correntes, poupança e operações financeiras básicas, oferecendo funcionalidades para clientes e operadores bancários, com foco em segurança, confiabilidade e facilidade de uso.</w:t>
       </w:r>
     </w:p>
     <w:p>
       <w:pPr>
-        <w:spacing w:after="240" w:before="240" w:lineRule="auto"/>
-        <w:rPr/>
-      </w:pPr>
-      <w:r>
-        <w:rPr>
-          <w:rtl w:val="0"/>
-        </w:rPr>
-        <w:t xml:space="preserve">O Sistema BankSys é uma solução bancária completa para gerenciamento de contas correntes, poupança e operações financeiras básicas.</w:t>
+        <w:rPr>
+          <w:rFonts w:ascii="Andika" w:eastAsia="Andika" w:hAnsi="Andika" w:cs="Andika"/>
+          <w:b/>
+          <w:sz w:val="34"/>
+          <w:szCs w:val="34"/>
+        </w:rPr>
+      </w:pPr>
+      <w:r>
+        <w:rPr>
+          <w:rFonts w:ascii="Andika" w:eastAsia="Andika" w:hAnsi="Andika" w:cs="Andika"/>
+          <w:b/>
+          <w:sz w:val="34"/>
+          <w:szCs w:val="34"/>
+        </w:rPr>
+        <w:pict w14:anchorId="57DADB42">
+          <v:rect id="_x0000_i1050" style="width:0;height:1.5pt" o:hralign="center" o:hrstd="t" o:hr="t" fillcolor="#a0a0a0" stroked="f"/>
+        </w:pict>
       </w:r>
     </w:p>
     <w:p>
       <w:pPr>
-        <w:pStyle w:val="Heading3"/>
-        <w:keepNext w:val="0"/>
-        <w:keepLines w:val="0"/>
-        <w:spacing w:before="280" w:lineRule="auto"/>
-        <w:rPr>
-          <w:b w:val="1"/>
-          <w:color w:val="000000"/>
-          <w:sz w:val="26"/>
-          <w:szCs w:val="26"/>
-        </w:rPr>
-      </w:pPr>
-      <w:bookmarkStart w:colFirst="0" w:colLast="0" w:name="_lwlms8tj8d9q" w:id="2"/>
-      <w:bookmarkEnd w:id="2"/>
-      <w:r>
-        <w:rPr>
-          <w:b w:val="1"/>
-          <w:color w:val="000000"/>
-          <w:sz w:val="26"/>
-          <w:szCs w:val="26"/>
-          <w:rtl w:val="0"/>
-        </w:rPr>
-        <w:t xml:space="preserve">2. Requisitos Funcionais</w:t>
+        <w:rPr>
+          <w:rFonts w:ascii="Andika" w:eastAsia="Andika" w:hAnsi="Andika" w:cs="Andika"/>
+          <w:b/>
+          <w:bCs/>
+          <w:sz w:val="34"/>
+          <w:szCs w:val="34"/>
+        </w:rPr>
+      </w:pPr>
+      <w:r>
+        <w:rPr>
+          <w:rFonts w:ascii="Andika" w:eastAsia="Andika" w:hAnsi="Andika" w:cs="Andika"/>
+          <w:b/>
+          <w:bCs/>
+          <w:sz w:val="34"/>
+          <w:szCs w:val="34"/>
+        </w:rPr>
+        <w:t>2. Requisitos Funcionais</w:t>
       </w:r>
     </w:p>
     <w:p>
       <w:pPr>
-        <w:spacing w:after="240" w:before="240" w:lineRule="auto"/>
-        <w:rPr>
-          <w:b w:val="1"/>
-        </w:rPr>
-      </w:pPr>
-      <w:r>
-        <w:rPr>
-          <w:b w:val="1"/>
-          <w:rtl w:val="0"/>
-        </w:rPr>
-        <w:t xml:space="preserve">2.1 Gestão de Contas</w:t>
+        <w:rPr>
+          <w:rFonts w:ascii="Andika" w:eastAsia="Andika" w:hAnsi="Andika" w:cs="Andika"/>
+          <w:b/>
+          <w:bCs/>
+          <w:sz w:val="34"/>
+          <w:szCs w:val="34"/>
+        </w:rPr>
+      </w:pPr>
+      <w:r>
+        <w:rPr>
+          <w:rFonts w:ascii="Andika" w:eastAsia="Andika" w:hAnsi="Andika" w:cs="Andika"/>
+          <w:b/>
+          <w:bCs/>
+          <w:sz w:val="34"/>
+          <w:szCs w:val="34"/>
+        </w:rPr>
+        <w:t>2.1 Gestão de Contas</w:t>
       </w:r>
     </w:p>
     <w:p>
       <w:pPr>
         <w:numPr>
           <w:ilvl w:val="0"/>
-          <w:numId w:val="4"/>
+          <w:numId w:val="6"/>
         </w:numPr>
-        <w:spacing w:after="0" w:afterAutospacing="0" w:before="240" w:lineRule="auto"/>
-        <w:ind w:left="720" w:hanging="360"/>
-      </w:pPr>
-      <w:r>
-        <w:rPr>
-          <w:rtl w:val="0"/>
-        </w:rPr>
-        <w:t xml:space="preserve">RF01: O sistema deve permitir a criação de contas correntes e poupança</w:t>
-        <w:br w:type="textWrapping"/>
+        <w:rPr>
+          <w:rFonts w:ascii="Andika" w:eastAsia="Andika" w:hAnsi="Andika" w:cs="Andika"/>
+          <w:b/>
+          <w:sz w:val="34"/>
+          <w:szCs w:val="34"/>
+        </w:rPr>
+      </w:pPr>
+      <w:r>
+        <w:rPr>
+          <w:rFonts w:ascii="Andika" w:eastAsia="Andika" w:hAnsi="Andika" w:cs="Andika"/>
+          <w:b/>
+          <w:bCs/>
+          <w:sz w:val="34"/>
+          <w:szCs w:val="34"/>
+        </w:rPr>
+        <w:t>RF01:</w:t>
+      </w:r>
+      <w:r>
+        <w:rPr>
+          <w:rFonts w:ascii="Andika" w:eastAsia="Andika" w:hAnsi="Andika" w:cs="Andika"/>
+          <w:b/>
+          <w:sz w:val="34"/>
+          <w:szCs w:val="34"/>
+        </w:rPr>
+        <w:t xml:space="preserve"> O sistema deve permitir a criação de contas correntes e poupança.</w:t>
       </w:r>
     </w:p>
     <w:p>
       <w:pPr>
         <w:numPr>
           <w:ilvl w:val="0"/>
-          <w:numId w:val="4"/>
+          <w:numId w:val="6"/>
         </w:numPr>
-        <w:spacing w:after="0" w:afterAutospacing="0" w:before="0" w:beforeAutospacing="0" w:lineRule="auto"/>
-        <w:ind w:left="720" w:hanging="360"/>
-      </w:pPr>
-      <w:r>
-        <w:rPr>
-          <w:rtl w:val="0"/>
-        </w:rPr>
-        <w:t xml:space="preserve">RF02: O sistema deve permitir o encerramento de contas</w:t>
-        <w:br w:type="textWrapping"/>
+        <w:rPr>
+          <w:rFonts w:ascii="Andika" w:eastAsia="Andika" w:hAnsi="Andika" w:cs="Andika"/>
+          <w:b/>
+          <w:sz w:val="34"/>
+          <w:szCs w:val="34"/>
+        </w:rPr>
+      </w:pPr>
+      <w:r>
+        <w:rPr>
+          <w:rFonts w:ascii="Andika" w:eastAsia="Andika" w:hAnsi="Andika" w:cs="Andika"/>
+          <w:b/>
+          <w:bCs/>
+          <w:sz w:val="34"/>
+          <w:szCs w:val="34"/>
+        </w:rPr>
+        <w:t>RF02:</w:t>
+      </w:r>
+      <w:r>
+        <w:rPr>
+          <w:rFonts w:ascii="Andika" w:eastAsia="Andika" w:hAnsi="Andika" w:cs="Andika"/>
+          <w:b/>
+          <w:sz w:val="34"/>
+          <w:szCs w:val="34"/>
+        </w:rPr>
+        <w:t xml:space="preserve"> O sistema deve permitir o encerramento de contas.</w:t>
       </w:r>
     </w:p>
     <w:p>
       <w:pPr>
         <w:numPr>
           <w:ilvl w:val="0"/>
-          <w:numId w:val="4"/>
+          <w:numId w:val="6"/>
         </w:numPr>
-        <w:spacing w:after="0" w:afterAutospacing="0" w:before="0" w:beforeAutospacing="0" w:lineRule="auto"/>
-        <w:ind w:left="720" w:hanging="360"/>
-      </w:pPr>
-      <w:r>
-        <w:rPr>
-          <w:rtl w:val="0"/>
-        </w:rPr>
-        <w:t xml:space="preserve">RF03: O sistema deve permitir consulta de saldo</w:t>
-        <w:br w:type="textWrapping"/>
+        <w:rPr>
+          <w:rFonts w:ascii="Andika" w:eastAsia="Andika" w:hAnsi="Andika" w:cs="Andika"/>
+          <w:b/>
+          <w:sz w:val="34"/>
+          <w:szCs w:val="34"/>
+        </w:rPr>
+      </w:pPr>
+      <w:r>
+        <w:rPr>
+          <w:rFonts w:ascii="Andika" w:eastAsia="Andika" w:hAnsi="Andika" w:cs="Andika"/>
+          <w:b/>
+          <w:bCs/>
+          <w:sz w:val="34"/>
+          <w:szCs w:val="34"/>
+        </w:rPr>
+        <w:t>RF03:</w:t>
+      </w:r>
+      <w:r>
+        <w:rPr>
+          <w:rFonts w:ascii="Andika" w:eastAsia="Andika" w:hAnsi="Andika" w:cs="Andika"/>
+          <w:b/>
+          <w:sz w:val="34"/>
+          <w:szCs w:val="34"/>
+        </w:rPr>
+        <w:t xml:space="preserve"> O sistema deve permitir consulta de saldo em tempo real.</w:t>
       </w:r>
     </w:p>
     <w:p>
       <w:pPr>
         <w:numPr>
           <w:ilvl w:val="0"/>
-          <w:numId w:val="4"/>
+          <w:numId w:val="6"/>
         </w:numPr>
-        <w:spacing w:after="240" w:before="0" w:beforeAutospacing="0" w:lineRule="auto"/>
-        <w:ind w:left="720" w:hanging="360"/>
-      </w:pPr>
-      <w:r>
-        <w:rPr>
-          <w:rtl w:val="0"/>
-        </w:rPr>
-        <w:t xml:space="preserve">RF04: O sistema deve permitir atualização de dados cadastrais</w:t>
-        <w:br w:type="textWrapping"/>
+        <w:rPr>
+          <w:rFonts w:ascii="Andika" w:eastAsia="Andika" w:hAnsi="Andika" w:cs="Andika"/>
+          <w:b/>
+          <w:sz w:val="34"/>
+          <w:szCs w:val="34"/>
+        </w:rPr>
+      </w:pPr>
+      <w:r>
+        <w:rPr>
+          <w:rFonts w:ascii="Andika" w:eastAsia="Andika" w:hAnsi="Andika" w:cs="Andika"/>
+          <w:b/>
+          <w:bCs/>
+          <w:sz w:val="34"/>
+          <w:szCs w:val="34"/>
+        </w:rPr>
+        <w:t>RF04:</w:t>
+      </w:r>
+      <w:r>
+        <w:rPr>
+          <w:rFonts w:ascii="Andika" w:eastAsia="Andika" w:hAnsi="Andika" w:cs="Andika"/>
+          <w:b/>
+          <w:sz w:val="34"/>
+          <w:szCs w:val="34"/>
+        </w:rPr>
+        <w:t xml:space="preserve"> O sistema deve permitir atualização de dados cadastrais do cliente.</w:t>
       </w:r>
     </w:p>
     <w:p>
       <w:pPr>
-        <w:spacing w:after="240" w:before="240" w:lineRule="auto"/>
-        <w:rPr>
-          <w:b w:val="1"/>
-        </w:rPr>
-      </w:pPr>
-      <w:r>
-        <w:rPr>
-          <w:b w:val="1"/>
-          <w:rtl w:val="0"/>
-        </w:rPr>
-        <w:t xml:space="preserve">2.2 Operações Bancárias</w:t>
+        <w:rPr>
+          <w:rFonts w:ascii="Andika" w:eastAsia="Andika" w:hAnsi="Andika" w:cs="Andika"/>
+          <w:b/>
+          <w:bCs/>
+          <w:sz w:val="34"/>
+          <w:szCs w:val="34"/>
+        </w:rPr>
+      </w:pPr>
+      <w:r>
+        <w:rPr>
+          <w:rFonts w:ascii="Andika" w:eastAsia="Andika" w:hAnsi="Andika" w:cs="Andika"/>
+          <w:b/>
+          <w:bCs/>
+          <w:sz w:val="34"/>
+          <w:szCs w:val="34"/>
+        </w:rPr>
+        <w:lastRenderedPageBreak/>
+        <w:t>2.2 Operações Bancárias</w:t>
       </w:r>
     </w:p>
     <w:p>
       <w:pPr>
         <w:numPr>
           <w:ilvl w:val="0"/>
-          <w:numId w:val="2"/>
+          <w:numId w:val="7"/>
         </w:numPr>
-        <w:spacing w:after="0" w:afterAutospacing="0" w:before="240" w:lineRule="auto"/>
-        <w:ind w:left="720" w:hanging="360"/>
-      </w:pPr>
-      <w:r>
-        <w:rPr>
-          <w:rtl w:val="0"/>
-        </w:rPr>
-        <w:t xml:space="preserve">RF05: Permitir depósitos</w:t>
-        <w:br w:type="textWrapping"/>
+        <w:rPr>
+          <w:rFonts w:ascii="Andika" w:eastAsia="Andika" w:hAnsi="Andika" w:cs="Andika"/>
+          <w:b/>
+          <w:sz w:val="34"/>
+          <w:szCs w:val="34"/>
+        </w:rPr>
+      </w:pPr>
+      <w:r>
+        <w:rPr>
+          <w:rFonts w:ascii="Andika" w:eastAsia="Andika" w:hAnsi="Andika" w:cs="Andika"/>
+          <w:b/>
+          <w:bCs/>
+          <w:sz w:val="34"/>
+          <w:szCs w:val="34"/>
+        </w:rPr>
+        <w:t>RF05:</w:t>
+      </w:r>
+      <w:r>
+        <w:rPr>
+          <w:rFonts w:ascii="Andika" w:eastAsia="Andika" w:hAnsi="Andika" w:cs="Andika"/>
+          <w:b/>
+          <w:sz w:val="34"/>
+          <w:szCs w:val="34"/>
+        </w:rPr>
+        <w:t xml:space="preserve"> O sistema deve permitir depósitos em contas correntes e poupança.</w:t>
       </w:r>
     </w:p>
     <w:p>
       <w:pPr>
         <w:numPr>
           <w:ilvl w:val="0"/>
-          <w:numId w:val="2"/>
+          <w:numId w:val="7"/>
         </w:numPr>
-        <w:spacing w:after="0" w:afterAutospacing="0" w:before="0" w:beforeAutospacing="0" w:lineRule="auto"/>
-        <w:ind w:left="720" w:hanging="360"/>
-      </w:pPr>
-      <w:r>
-        <w:rPr>
-          <w:rtl w:val="0"/>
-        </w:rPr>
-        <w:t xml:space="preserve">RF06: Permitir saques</w:t>
-        <w:br w:type="textWrapping"/>
+        <w:rPr>
+          <w:rFonts w:ascii="Andika" w:eastAsia="Andika" w:hAnsi="Andika" w:cs="Andika"/>
+          <w:b/>
+          <w:sz w:val="34"/>
+          <w:szCs w:val="34"/>
+        </w:rPr>
+      </w:pPr>
+      <w:r>
+        <w:rPr>
+          <w:rFonts w:ascii="Andika" w:eastAsia="Andika" w:hAnsi="Andika" w:cs="Andika"/>
+          <w:b/>
+          <w:bCs/>
+          <w:sz w:val="34"/>
+          <w:szCs w:val="34"/>
+        </w:rPr>
+        <w:t>RF06:</w:t>
+      </w:r>
+      <w:r>
+        <w:rPr>
+          <w:rFonts w:ascii="Andika" w:eastAsia="Andika" w:hAnsi="Andika" w:cs="Andika"/>
+          <w:b/>
+          <w:sz w:val="34"/>
+          <w:szCs w:val="34"/>
+        </w:rPr>
+        <w:t xml:space="preserve"> O sistema deve permitir saques, respeitando limites e saldo disponível.</w:t>
       </w:r>
     </w:p>
     <w:p>
       <w:pPr>
         <w:numPr>
           <w:ilvl w:val="0"/>
-          <w:numId w:val="2"/>
+          <w:numId w:val="7"/>
         </w:numPr>
-        <w:spacing w:after="0" w:afterAutospacing="0" w:before="0" w:beforeAutospacing="0" w:lineRule="auto"/>
-        <w:ind w:left="720" w:hanging="360"/>
-      </w:pPr>
-      <w:r>
-        <w:rPr>
-          <w:rtl w:val="0"/>
-        </w:rPr>
-        <w:t xml:space="preserve">RF07: Permitir transferências entre contas</w:t>
-        <w:br w:type="textWrapping"/>
+        <w:rPr>
+          <w:rFonts w:ascii="Andika" w:eastAsia="Andika" w:hAnsi="Andika" w:cs="Andika"/>
+          <w:b/>
+          <w:sz w:val="34"/>
+          <w:szCs w:val="34"/>
+        </w:rPr>
+      </w:pPr>
+      <w:r>
+        <w:rPr>
+          <w:rFonts w:ascii="Andika" w:eastAsia="Andika" w:hAnsi="Andika" w:cs="Andika"/>
+          <w:b/>
+          <w:bCs/>
+          <w:sz w:val="34"/>
+          <w:szCs w:val="34"/>
+        </w:rPr>
+        <w:t>RF07:</w:t>
+      </w:r>
+      <w:r>
+        <w:rPr>
+          <w:rFonts w:ascii="Andika" w:eastAsia="Andika" w:hAnsi="Andika" w:cs="Andika"/>
+          <w:b/>
+          <w:sz w:val="34"/>
+          <w:szCs w:val="34"/>
+        </w:rPr>
+        <w:t xml:space="preserve"> O sistema deve permitir transferências entre contas do mesmo banco ou interbancárias.</w:t>
       </w:r>
     </w:p>
     <w:p>
       <w:pPr>
         <w:numPr>
           <w:ilvl w:val="0"/>
-          <w:numId w:val="2"/>
+          <w:numId w:val="7"/>
         </w:numPr>
-        <w:spacing w:after="240" w:before="0" w:beforeAutospacing="0" w:lineRule="auto"/>
-        <w:ind w:left="720" w:hanging="360"/>
-      </w:pPr>
-      <w:r>
-        <w:rPr>
-          <w:rtl w:val="0"/>
-        </w:rPr>
-        <w:t xml:space="preserve">RF08: Gerar comprovante para cada operação</w:t>
-        <w:br w:type="textWrapping"/>
+        <w:rPr>
+          <w:rFonts w:ascii="Andika" w:eastAsia="Andika" w:hAnsi="Andika" w:cs="Andika"/>
+          <w:b/>
+          <w:sz w:val="34"/>
+          <w:szCs w:val="34"/>
+        </w:rPr>
+      </w:pPr>
+      <w:r>
+        <w:rPr>
+          <w:rFonts w:ascii="Andika" w:eastAsia="Andika" w:hAnsi="Andika" w:cs="Andika"/>
+          <w:b/>
+          <w:bCs/>
+          <w:sz w:val="34"/>
+          <w:szCs w:val="34"/>
+        </w:rPr>
+        <w:t>RF08:</w:t>
+      </w:r>
+      <w:r>
+        <w:rPr>
+          <w:rFonts w:ascii="Andika" w:eastAsia="Andika" w:hAnsi="Andika" w:cs="Andika"/>
+          <w:b/>
+          <w:sz w:val="34"/>
+          <w:szCs w:val="34"/>
+        </w:rPr>
+        <w:t xml:space="preserve"> O sistema deve gerar comprovantes digitais e imprimíveis para cada operação.</w:t>
       </w:r>
     </w:p>
     <w:p>
       <w:pPr>
-        <w:spacing w:after="240" w:before="240" w:lineRule="auto"/>
-        <w:rPr>
-          <w:b w:val="1"/>
-        </w:rPr>
-      </w:pPr>
-      <w:r>
-        <w:rPr>
-          <w:b w:val="1"/>
-          <w:rtl w:val="0"/>
-        </w:rPr>
-        <w:t xml:space="preserve">2.3 Relatórios</w:t>
+        <w:rPr>
+          <w:rFonts w:ascii="Andika" w:eastAsia="Andika" w:hAnsi="Andika" w:cs="Andika"/>
+          <w:b/>
+          <w:bCs/>
+          <w:sz w:val="34"/>
+          <w:szCs w:val="34"/>
+        </w:rPr>
+      </w:pPr>
+      <w:r>
+        <w:rPr>
+          <w:rFonts w:ascii="Andika" w:eastAsia="Andika" w:hAnsi="Andika" w:cs="Andika"/>
+          <w:b/>
+          <w:bCs/>
+          <w:sz w:val="34"/>
+          <w:szCs w:val="34"/>
+        </w:rPr>
+        <w:t>2.3 Relatórios</w:t>
       </w:r>
     </w:p>
     <w:p>
       <w:pPr>
         <w:numPr>
           <w:ilvl w:val="0"/>
-          <w:numId w:val="1"/>
+          <w:numId w:val="8"/>
         </w:numPr>
-        <w:spacing w:after="0" w:afterAutospacing="0" w:before="240" w:lineRule="auto"/>
-        <w:ind w:left="720" w:hanging="360"/>
-      </w:pPr>
-      <w:r>
-        <w:rPr>
-          <w:rtl w:val="0"/>
-        </w:rPr>
-        <w:t xml:space="preserve">RF09: Emitir extrato bancário</w:t>
-        <w:br w:type="textWrapping"/>
+        <w:rPr>
+          <w:rFonts w:ascii="Andika" w:eastAsia="Andika" w:hAnsi="Andika" w:cs="Andika"/>
+          <w:b/>
+          <w:sz w:val="34"/>
+          <w:szCs w:val="34"/>
+        </w:rPr>
+      </w:pPr>
+      <w:r>
+        <w:rPr>
+          <w:rFonts w:ascii="Andika" w:eastAsia="Andika" w:hAnsi="Andika" w:cs="Andika"/>
+          <w:b/>
+          <w:bCs/>
+          <w:sz w:val="34"/>
+          <w:szCs w:val="34"/>
+        </w:rPr>
+        <w:t>RF09:</w:t>
+      </w:r>
+      <w:r>
+        <w:rPr>
+          <w:rFonts w:ascii="Andika" w:eastAsia="Andika" w:hAnsi="Andika" w:cs="Andika"/>
+          <w:b/>
+          <w:sz w:val="34"/>
+          <w:szCs w:val="34"/>
+        </w:rPr>
+        <w:t xml:space="preserve"> O sistema deve emitir extrato bancário detalhado, podendo ser filtrado por período.</w:t>
       </w:r>
     </w:p>
     <w:p>
       <w:pPr>
         <w:numPr>
           <w:ilvl w:val="0"/>
-          <w:numId w:val="1"/>
+          <w:numId w:val="8"/>
         </w:numPr>
-        <w:spacing w:after="240" w:before="0" w:beforeAutospacing="0" w:lineRule="auto"/>
-        <w:ind w:left="720" w:hanging="360"/>
-      </w:pPr>
-      <w:r>
-        <w:rPr>
-          <w:rtl w:val="0"/>
-        </w:rPr>
-        <w:t xml:space="preserve">RF10: Gerar relatório de movimentação por período</w:t>
-        <w:br w:type="textWrapping"/>
+        <w:rPr>
+          <w:rFonts w:ascii="Andika" w:eastAsia="Andika" w:hAnsi="Andika" w:cs="Andika"/>
+          <w:b/>
+          <w:sz w:val="34"/>
+          <w:szCs w:val="34"/>
+        </w:rPr>
+      </w:pPr>
+      <w:r>
+        <w:rPr>
+          <w:rFonts w:ascii="Andika" w:eastAsia="Andika" w:hAnsi="Andika" w:cs="Andika"/>
+          <w:b/>
+          <w:bCs/>
+          <w:sz w:val="34"/>
+          <w:szCs w:val="34"/>
+        </w:rPr>
+        <w:t>RF10:</w:t>
+      </w:r>
+      <w:r>
+        <w:rPr>
+          <w:rFonts w:ascii="Andika" w:eastAsia="Andika" w:hAnsi="Andika" w:cs="Andika"/>
+          <w:b/>
+          <w:sz w:val="34"/>
+          <w:szCs w:val="34"/>
+        </w:rPr>
+        <w:t xml:space="preserve"> O sistema deve gerar relatórios de movimentação financeira por período, tipo de operação e conta.</w:t>
       </w:r>
     </w:p>
     <w:p>
       <w:pPr>
-        <w:pStyle w:val="Heading3"/>
-        <w:keepNext w:val="0"/>
-        <w:keepLines w:val="0"/>
-        <w:spacing w:before="280" w:lineRule="auto"/>
-        <w:rPr>
-          <w:b w:val="1"/>
-          <w:color w:val="000000"/>
-          <w:sz w:val="26"/>
-          <w:szCs w:val="26"/>
-        </w:rPr>
-      </w:pPr>
-      <w:bookmarkStart w:colFirst="0" w:colLast="0" w:name="_4afwq3aw4iqu" w:id="3"/>
-      <w:bookmarkEnd w:id="3"/>
-      <w:r>
-        <w:rPr>
-          <w:b w:val="1"/>
-          <w:color w:val="000000"/>
-          <w:sz w:val="26"/>
-          <w:szCs w:val="26"/>
-          <w:rtl w:val="0"/>
-        </w:rPr>
-        <w:t xml:space="preserve">3. Requisitos Não-Funcionais</w:t>
+        <w:rPr>
+          <w:rFonts w:ascii="Andika" w:eastAsia="Andika" w:hAnsi="Andika" w:cs="Andika"/>
+          <w:b/>
+          <w:sz w:val="34"/>
+          <w:szCs w:val="34"/>
+        </w:rPr>
+      </w:pPr>
+      <w:r>
+        <w:rPr>
+          <w:rFonts w:ascii="Andika" w:eastAsia="Andika" w:hAnsi="Andika" w:cs="Andika"/>
+          <w:b/>
+          <w:sz w:val="34"/>
+          <w:szCs w:val="34"/>
+        </w:rPr>
+        <w:pict w14:anchorId="021A69F7">
+          <v:rect id="_x0000_i1051" style="width:0;height:1.5pt" o:hralign="center" o:hrstd="t" o:hr="t" fillcolor="#a0a0a0" stroked="f"/>
+        </w:pict>
       </w:r>
     </w:p>
     <w:p>
       <w:pPr>
+        <w:rPr>
+          <w:rFonts w:ascii="Andika" w:eastAsia="Andika" w:hAnsi="Andika" w:cs="Andika"/>
+          <w:b/>
+          <w:bCs/>
+          <w:sz w:val="34"/>
+          <w:szCs w:val="34"/>
+        </w:rPr>
+      </w:pPr>
+      <w:r>
+        <w:rPr>
+          <w:rFonts w:ascii="Andika" w:eastAsia="Andika" w:hAnsi="Andika" w:cs="Andika"/>
+          <w:b/>
+          <w:bCs/>
+          <w:sz w:val="34"/>
+          <w:szCs w:val="34"/>
+        </w:rPr>
+        <w:t>3. Requisitos Não-Funcionais</w:t>
+      </w:r>
+    </w:p>
+    <w:p>
+      <w:pPr>
         <w:numPr>
           <w:ilvl w:val="0"/>
-          <w:numId w:val="3"/>
+          <w:numId w:val="9"/>
         </w:numPr>
-        <w:spacing w:after="0" w:afterAutospacing="0" w:before="240" w:lineRule="auto"/>
-        <w:ind w:left="720" w:hanging="360"/>
-      </w:pPr>
-      <w:r>
-        <w:rPr>
-          <w:rtl w:val="0"/>
-        </w:rPr>
-        <w:t xml:space="preserve">RNF01: Resposta em até 2 segundos</w:t>
-        <w:br w:type="textWrapping"/>
+        <w:rPr>
+          <w:rFonts w:ascii="Andika" w:eastAsia="Andika" w:hAnsi="Andika" w:cs="Andika"/>
+          <w:b/>
+          <w:sz w:val="34"/>
+          <w:szCs w:val="34"/>
+        </w:rPr>
+      </w:pPr>
+      <w:r>
+        <w:rPr>
+          <w:rFonts w:ascii="Andika" w:eastAsia="Andika" w:hAnsi="Andika" w:cs="Andika"/>
+          <w:b/>
+          <w:bCs/>
+          <w:sz w:val="34"/>
+          <w:szCs w:val="34"/>
+        </w:rPr>
+        <w:t>RNF01:</w:t>
+      </w:r>
+      <w:r>
+        <w:rPr>
+          <w:rFonts w:ascii="Andika" w:eastAsia="Andika" w:hAnsi="Andika" w:cs="Andika"/>
+          <w:b/>
+          <w:sz w:val="34"/>
+          <w:szCs w:val="34"/>
+        </w:rPr>
+        <w:t xml:space="preserve"> Tempo de resposta do sistema inferior a 2 segundos para consultas e operações básicas.</w:t>
       </w:r>
     </w:p>
     <w:p>
       <w:pPr>
         <w:numPr>
           <w:ilvl w:val="0"/>
-          <w:numId w:val="3"/>
+          <w:numId w:val="9"/>
         </w:numPr>
-        <w:spacing w:after="0" w:afterAutospacing="0" w:before="0" w:beforeAutospacing="0" w:lineRule="auto"/>
-        <w:ind w:left="720" w:hanging="360"/>
-      </w:pPr>
-      <w:r>
-        <w:rPr>
-          <w:rtl w:val="0"/>
-        </w:rPr>
-        <w:t xml:space="preserve">RNF02: Disponibilidade 24/7</w:t>
-        <w:br w:type="textWrapping"/>
+        <w:rPr>
+          <w:rFonts w:ascii="Andika" w:eastAsia="Andika" w:hAnsi="Andika" w:cs="Andika"/>
+          <w:b/>
+          <w:sz w:val="34"/>
+          <w:szCs w:val="34"/>
+        </w:rPr>
+      </w:pPr>
+      <w:r>
+        <w:rPr>
+          <w:rFonts w:ascii="Andika" w:eastAsia="Andika" w:hAnsi="Andika" w:cs="Andika"/>
+          <w:b/>
+          <w:bCs/>
+          <w:sz w:val="34"/>
+          <w:szCs w:val="34"/>
+        </w:rPr>
+        <w:t>RNF02:</w:t>
+      </w:r>
+      <w:r>
+        <w:rPr>
+          <w:rFonts w:ascii="Andika" w:eastAsia="Andika" w:hAnsi="Andika" w:cs="Andika"/>
+          <w:b/>
+          <w:sz w:val="34"/>
+          <w:szCs w:val="34"/>
+        </w:rPr>
+        <w:t xml:space="preserve"> Disponibilidade do sistema 24 horas por dia, 7 dias por semana.</w:t>
       </w:r>
     </w:p>
     <w:p>
       <w:pPr>
         <w:numPr>
           <w:ilvl w:val="0"/>
-          <w:numId w:val="3"/>
+          <w:numId w:val="9"/>
         </w:numPr>
-        <w:spacing w:after="0" w:afterAutospacing="0" w:before="0" w:beforeAutospacing="0" w:lineRule="auto"/>
-        <w:ind w:left="720" w:hanging="360"/>
-      </w:pPr>
-      <w:r>
-        <w:rPr>
-          <w:rtl w:val="0"/>
-        </w:rPr>
-        <w:t xml:space="preserve">RNF03: Transações criptografadas</w:t>
-        <w:br w:type="textWrapping"/>
+        <w:rPr>
+          <w:rFonts w:ascii="Andika" w:eastAsia="Andika" w:hAnsi="Andika" w:cs="Andika"/>
+          <w:b/>
+          <w:sz w:val="34"/>
+          <w:szCs w:val="34"/>
+        </w:rPr>
+      </w:pPr>
+      <w:r>
+        <w:rPr>
+          <w:rFonts w:ascii="Andika" w:eastAsia="Andika" w:hAnsi="Andika" w:cs="Andika"/>
+          <w:b/>
+          <w:bCs/>
+          <w:sz w:val="34"/>
+          <w:szCs w:val="34"/>
+        </w:rPr>
+        <w:lastRenderedPageBreak/>
+        <w:t>RNF03:</w:t>
+      </w:r>
+      <w:r>
+        <w:rPr>
+          <w:rFonts w:ascii="Andika" w:eastAsia="Andika" w:hAnsi="Andika" w:cs="Andika"/>
+          <w:b/>
+          <w:sz w:val="34"/>
+          <w:szCs w:val="34"/>
+        </w:rPr>
+        <w:t xml:space="preserve"> Todas as transações devem ser criptografadas, garantindo segurança dos dados.</w:t>
       </w:r>
     </w:p>
     <w:p>
       <w:pPr>
         <w:numPr>
           <w:ilvl w:val="0"/>
-          <w:numId w:val="3"/>
+          <w:numId w:val="9"/>
         </w:numPr>
-        <w:spacing w:after="240" w:before="0" w:beforeAutospacing="0" w:lineRule="auto"/>
-        <w:ind w:left="720" w:hanging="360"/>
-      </w:pPr>
-      <w:r>
-        <w:rPr>
-          <w:rtl w:val="0"/>
-        </w:rPr>
-        <w:t xml:space="preserve">RNF04: Suporte até 1000 usuários simultâneos</w:t>
-        <w:br w:type="textWrapping"/>
+        <w:rPr>
+          <w:rFonts w:ascii="Andika" w:eastAsia="Andika" w:hAnsi="Andika" w:cs="Andika"/>
+          <w:b/>
+          <w:sz w:val="34"/>
+          <w:szCs w:val="34"/>
+        </w:rPr>
+      </w:pPr>
+      <w:r>
+        <w:rPr>
+          <w:rFonts w:ascii="Andika" w:eastAsia="Andika" w:hAnsi="Andika" w:cs="Andika"/>
+          <w:b/>
+          <w:bCs/>
+          <w:sz w:val="34"/>
+          <w:szCs w:val="34"/>
+        </w:rPr>
+        <w:t>RNF04:</w:t>
+      </w:r>
+      <w:r>
+        <w:rPr>
+          <w:rFonts w:ascii="Andika" w:eastAsia="Andika" w:hAnsi="Andika" w:cs="Andika"/>
+          <w:b/>
+          <w:sz w:val="34"/>
+          <w:szCs w:val="34"/>
+        </w:rPr>
+        <w:t xml:space="preserve"> O sistema deve suportar até 1000 usuários simultâneos sem degradação de desempenho.</w:t>
       </w:r>
     </w:p>
     <w:p>
       <w:pPr>
-        <w:pStyle w:val="Heading3"/>
-        <w:keepNext w:val="0"/>
-        <w:keepLines w:val="0"/>
-        <w:spacing w:before="280" w:lineRule="auto"/>
-        <w:rPr>
-          <w:b w:val="1"/>
-          <w:color w:val="000000"/>
-          <w:sz w:val="26"/>
-          <w:szCs w:val="26"/>
-        </w:rPr>
-      </w:pPr>
-      <w:bookmarkStart w:colFirst="0" w:colLast="0" w:name="_hbrbj08asxab" w:id="4"/>
-      <w:bookmarkEnd w:id="4"/>
-      <w:r>
-        <w:rPr>
-          <w:b w:val="1"/>
-          <w:color w:val="000000"/>
-          <w:sz w:val="26"/>
-          <w:szCs w:val="26"/>
-          <w:rtl w:val="0"/>
-        </w:rPr>
-        <w:t xml:space="preserve">4. Regras de Negócio</w:t>
+        <w:numPr>
+          <w:ilvl w:val="0"/>
+          <w:numId w:val="9"/>
+        </w:numPr>
+        <w:rPr>
+          <w:rFonts w:ascii="Andika" w:eastAsia="Andika" w:hAnsi="Andika" w:cs="Andika"/>
+          <w:b/>
+          <w:sz w:val="34"/>
+          <w:szCs w:val="34"/>
+        </w:rPr>
+      </w:pPr>
+      <w:r>
+        <w:rPr>
+          <w:rFonts w:ascii="Andika" w:eastAsia="Andika" w:hAnsi="Andika" w:cs="Andika"/>
+          <w:b/>
+          <w:bCs/>
+          <w:sz w:val="34"/>
+          <w:szCs w:val="34"/>
+        </w:rPr>
+        <w:t>RNF05:</w:t>
+      </w:r>
+      <w:r>
+        <w:rPr>
+          <w:rFonts w:ascii="Andika" w:eastAsia="Andika" w:hAnsi="Andika" w:cs="Andika"/>
+          <w:b/>
+          <w:sz w:val="34"/>
+          <w:szCs w:val="34"/>
+        </w:rPr>
+        <w:t xml:space="preserve"> Interface amigável e compatível com dispositivos móveis.</w:t>
       </w:r>
     </w:p>
     <w:p>
       <w:pPr>
+        <w:rPr>
+          <w:rFonts w:ascii="Andika" w:eastAsia="Andika" w:hAnsi="Andika" w:cs="Andika"/>
+          <w:b/>
+          <w:sz w:val="34"/>
+          <w:szCs w:val="34"/>
+        </w:rPr>
+      </w:pPr>
+      <w:r>
+        <w:rPr>
+          <w:rFonts w:ascii="Andika" w:eastAsia="Andika" w:hAnsi="Andika" w:cs="Andika"/>
+          <w:b/>
+          <w:sz w:val="34"/>
+          <w:szCs w:val="34"/>
+        </w:rPr>
+        <w:pict w14:anchorId="4A5FED4A">
+          <v:rect id="_x0000_i1052" style="width:0;height:1.5pt" o:hralign="center" o:hrstd="t" o:hr="t" fillcolor="#a0a0a0" stroked="f"/>
+        </w:pict>
+      </w:r>
+    </w:p>
+    <w:p>
+      <w:pPr>
+        <w:rPr>
+          <w:rFonts w:ascii="Andika" w:eastAsia="Andika" w:hAnsi="Andika" w:cs="Andika"/>
+          <w:b/>
+          <w:bCs/>
+          <w:sz w:val="34"/>
+          <w:szCs w:val="34"/>
+        </w:rPr>
+      </w:pPr>
+      <w:r>
+        <w:rPr>
+          <w:rFonts w:ascii="Andika" w:eastAsia="Andika" w:hAnsi="Andika" w:cs="Andika"/>
+          <w:b/>
+          <w:bCs/>
+          <w:sz w:val="34"/>
+          <w:szCs w:val="34"/>
+        </w:rPr>
+        <w:t>4. Regras de Negócio</w:t>
+      </w:r>
+    </w:p>
+    <w:p>
+      <w:pPr>
         <w:numPr>
           <w:ilvl w:val="0"/>
-          <w:numId w:val="5"/>
+          <w:numId w:val="10"/>
         </w:numPr>
-        <w:spacing w:after="0" w:afterAutospacing="0" w:before="240" w:lineRule="auto"/>
-        <w:ind w:left="720" w:hanging="360"/>
-      </w:pPr>
-      <w:r>
-        <w:rPr>
-          <w:rtl w:val="0"/>
-        </w:rPr>
-        <w:t xml:space="preserve">RN01: Saques só se houver saldo disponível</w:t>
-        <w:br w:type="textWrapping"/>
+        <w:rPr>
+          <w:rFonts w:ascii="Andika" w:eastAsia="Andika" w:hAnsi="Andika" w:cs="Andika"/>
+          <w:b/>
+          <w:sz w:val="34"/>
+          <w:szCs w:val="34"/>
+        </w:rPr>
+      </w:pPr>
+      <w:r>
+        <w:rPr>
+          <w:rFonts w:ascii="Andika" w:eastAsia="Andika" w:hAnsi="Andika" w:cs="Andika"/>
+          <w:b/>
+          <w:bCs/>
+          <w:sz w:val="34"/>
+          <w:szCs w:val="34"/>
+        </w:rPr>
+        <w:t>RN01:</w:t>
+      </w:r>
+      <w:r>
+        <w:rPr>
+          <w:rFonts w:ascii="Andika" w:eastAsia="Andika" w:hAnsi="Andika" w:cs="Andika"/>
+          <w:b/>
+          <w:sz w:val="34"/>
+          <w:szCs w:val="34"/>
+        </w:rPr>
+        <w:t xml:space="preserve"> Saques só podem ser realizados se houver saldo disponível suficiente.</w:t>
       </w:r>
     </w:p>
     <w:p>
       <w:pPr>
         <w:numPr>
           <w:ilvl w:val="0"/>
-          <w:numId w:val="5"/>
+          <w:numId w:val="10"/>
         </w:numPr>
-        <w:spacing w:after="0" w:afterAutospacing="0" w:before="0" w:beforeAutospacing="0" w:lineRule="auto"/>
-        <w:ind w:left="720" w:hanging="360"/>
-      </w:pPr>
-      <w:r>
-        <w:rPr>
-          <w:rtl w:val="0"/>
-        </w:rPr>
-        <w:t xml:space="preserve">RN02: Transferências acima de R$ 5.000 requerem autorização especial</w:t>
-        <w:br w:type="textWrapping"/>
+        <w:rPr>
+          <w:rFonts w:ascii="Andika" w:eastAsia="Andika" w:hAnsi="Andika" w:cs="Andika"/>
+          <w:b/>
+          <w:sz w:val="34"/>
+          <w:szCs w:val="34"/>
+        </w:rPr>
+      </w:pPr>
+      <w:r>
+        <w:rPr>
+          <w:rFonts w:ascii="Andika" w:eastAsia="Andika" w:hAnsi="Andika" w:cs="Andika"/>
+          <w:b/>
+          <w:bCs/>
+          <w:sz w:val="34"/>
+          <w:szCs w:val="34"/>
+        </w:rPr>
+        <w:t>RN02:</w:t>
+      </w:r>
+      <w:r>
+        <w:rPr>
+          <w:rFonts w:ascii="Andika" w:eastAsia="Andika" w:hAnsi="Andika" w:cs="Andika"/>
+          <w:b/>
+          <w:sz w:val="34"/>
+          <w:szCs w:val="34"/>
+        </w:rPr>
+        <w:t xml:space="preserve"> Transferências acima de R$ 5.000,00 requerem autorização especial do gerente.</w:t>
       </w:r>
     </w:p>
     <w:p>
       <w:pPr>
         <w:numPr>
           <w:ilvl w:val="0"/>
-          <w:numId w:val="5"/>
+          <w:numId w:val="10"/>
         </w:numPr>
-        <w:spacing w:after="240" w:before="0" w:beforeAutospacing="0" w:lineRule="auto"/>
-        <w:ind w:left="720" w:hanging="360"/>
-      </w:pPr>
-      <w:r>
-        <w:rPr>
-          <w:rtl w:val="0"/>
-        </w:rPr>
-        <w:t xml:space="preserve">RN03: Contas poupança rendem 0,5% ao mês</w:t>
+        <w:rPr>
+          <w:rFonts w:ascii="Andika" w:eastAsia="Andika" w:hAnsi="Andika" w:cs="Andika"/>
+          <w:b/>
+          <w:sz w:val="34"/>
+          <w:szCs w:val="34"/>
+        </w:rPr>
+      </w:pPr>
+      <w:r>
+        <w:rPr>
+          <w:rFonts w:ascii="Andika" w:eastAsia="Andika" w:hAnsi="Andika" w:cs="Andika"/>
+          <w:b/>
+          <w:bCs/>
+          <w:sz w:val="34"/>
+          <w:szCs w:val="34"/>
+        </w:rPr>
+        <w:t>RN03:</w:t>
+      </w:r>
+      <w:r>
+        <w:rPr>
+          <w:rFonts w:ascii="Andika" w:eastAsia="Andika" w:hAnsi="Andika" w:cs="Andika"/>
+          <w:b/>
+          <w:sz w:val="34"/>
+          <w:szCs w:val="34"/>
+        </w:rPr>
+        <w:t xml:space="preserve"> Contas poupança devem render 0,5% ao mês sobre o saldo disponível.</w:t>
       </w:r>
     </w:p>
     <w:p>
       <w:pPr>
-        <w:rPr/>
-      </w:pPr>
-      <w:r>
-        <w:rPr>
-          <w:rtl w:val="0"/>
-        </w:rPr>
+        <w:numPr>
+          <w:ilvl w:val="0"/>
+          <w:numId w:val="10"/>
+        </w:numPr>
+        <w:rPr>
+          <w:rFonts w:ascii="Andika" w:eastAsia="Andika" w:hAnsi="Andika" w:cs="Andika"/>
+          <w:b/>
+          <w:sz w:val="34"/>
+          <w:szCs w:val="34"/>
+        </w:rPr>
+      </w:pPr>
+      <w:r>
+        <w:rPr>
+          <w:rFonts w:ascii="Andika" w:eastAsia="Andika" w:hAnsi="Andika" w:cs="Andika"/>
+          <w:b/>
+          <w:bCs/>
+          <w:sz w:val="34"/>
+          <w:szCs w:val="34"/>
+        </w:rPr>
+        <w:t>RN04:</w:t>
+      </w:r>
+      <w:r>
+        <w:rPr>
+          <w:rFonts w:ascii="Andika" w:eastAsia="Andika" w:hAnsi="Andika" w:cs="Andika"/>
+          <w:b/>
+          <w:sz w:val="34"/>
+          <w:szCs w:val="34"/>
+        </w:rPr>
+        <w:t xml:space="preserve"> Clientes não podem encerrar contas com pendências financeiras ou cheques não compensados.</w:t>
       </w:r>
     </w:p>
+    <w:p/>
     <w:sectPr>
-      <w:pgSz w:h="16834" w:w="11909" w:orient="portrait"/>
-      <w:pgMar w:bottom="1440" w:top="1440" w:left="1440" w:right="1440" w:header="720" w:footer="720"/>
+      <w:pgSz w:w="11909" w:h="16834"/>
+      <w:pgMar w:top="1440" w:right="1440" w:bottom="1440" w:left="1440" w:header="720" w:footer="720" w:gutter="0"/>
       <w:pgNumType w:start="1"/>
+      <w:cols w:space="720"/>
     </w:sectPr>
   </w:body>
 </w:document>
 </file>
 
 <file path=word/numbering.xml><?xml version="1.0" encoding="utf-8"?>
-<w:numbering xmlns:mc="http://schemas.openxmlformats.org/markup-compatibility/2006" xmlns:o="urn:schemas-microsoft-com:office:office" xmlns:r="http://schemas.openxmlformats.org/officeDocument/2006/relationships" xmlns:m="http://schemas.openxmlformats.org/officeDocument/2006/math" xmlns:v="urn:schemas-microsoft-com:vml" xmlns:wp="http://schemas.openxmlformats.org/drawingml/2006/wordprocessingDrawing" xmlns:w10="urn:schemas-microsoft-com:office:word" xmlns:w="http://schemas.openxmlformats.org/wordprocessingml/2006/main" xmlns:wne="http://schemas.microsoft.com/office/word/2006/wordml" xmlns:sl="http://schemas.openxmlformats.org/schemaLibrary/2006/main" xmlns:a="http://schemas.openxmlformats.org/drawingml/2006/main" xmlns:pic="http://schemas.openxmlformats.org/drawingml/2006/picture" xmlns:c="http://schemas.openxmlformats.org/drawingml/2006/chart" xmlns:lc="http://schemas.openxmlformats.org/drawingml/2006/lockedCanvas" xmlns:dgm="http://schemas.openxmlformats.org/drawingml/2006/diagram" xmlns:wps="http://schemas.microsoft.com/office/word/2010/wordprocessingShape" xmlns:wpg="http://schemas.microsoft.com/office/word/2010/wordprocessingGroup" xmlns:w14="http://schemas.microsoft.com/office/word/2010/wordml" xmlns:w15="http://schemas.microsoft.com/office/word/2012/wordml" xmlns:w16="http://schemas.microsoft.com/office/word/2018/wordml" xmlns:w16cex="http://schemas.microsoft.com/office/word/2018/wordml/cex" xmlns:w16cid="http://schemas.microsoft.com/office/word/2016/wordml/cid" xmlns="http://schemas.microsoft.com/office/tasks/2019/documenttasks" xmlns:cr="http://schemas.microsoft.com/office/comments/2020/reactions">
-  <w:abstractNum w:abstractNumId="1">
+<w:numbering xmlns:wpc="http://schemas.microsoft.com/office/word/2010/wordprocessingCanvas" xmlns:cx="http://schemas.microsoft.com/office/drawing/2014/chartex" xmlns:cx1="http://schemas.microsoft.com/office/drawing/2015/9/8/chartex" xmlns:cx2="http://schemas.microsoft.com/office/drawing/2015/10/21/chartex" xmlns:cx3="http://schemas.microsoft.com/office/drawing/2016/5/9/chartex" xmlns:cx4="http://schemas.microsoft.com/office/drawing/2016/5/10/chartex" xmlns:cx5="http://schemas.microsoft.com/office/drawing/2016/5/11/chartex" xmlns:cx6="http://schemas.microsoft.com/office/drawing/2016/5/12/chartex" xmlns:cx7="http://schemas.microsoft.com/office/drawing/2016/5/13/chartex" xmlns:cx8="http://schemas.microsoft.com/office/drawing/2016/5/14/chartex" xmlns:mc="http://schemas.openxmlformats.org/markup-compatibility/2006" xmlns:aink="http://schemas.microsoft.com/office/drawing/2016/ink" xmlns:am3d="http://schemas.microsoft.com/office/drawing/2017/model3d" xmlns:o="urn:schemas-microsoft-com:office:office" xmlns:oel="http://schemas.microsoft.com/office/2019/extlst" xmlns:r="http://schemas.openxmlformats.org/officeDocument/2006/relationships" xmlns:m="http://schemas.openxmlformats.org/officeDocument/2006/math" xmlns:v="urn:schemas-microsoft-com:vml" xmlns:wp14="http://schemas.microsoft.com/office/word/2010/wordprocessingDrawing" xmlns:wp="http://schemas.openxmlformats.org/drawingml/2006/wordprocessingDrawing" xmlns:w10="urn:schemas-microsoft-com:office:word" xmlns:w="http://schemas.openxmlformats.org/wordprocessingml/2006/main" xmlns:w14="http://schemas.microsoft.com/office/word/2010/wordml" xmlns:w15="http://schemas.microsoft.com/office/word/2012/wordml" xmlns:w16cex="http://schemas.microsoft.com/office/word/2018/wordml/cex" xmlns:w16cid="http://schemas.microsoft.com/office/word/2016/wordml/cid" xmlns:w16="http://schemas.microsoft.com/office/word/2018/wordml" xmlns:w16du="http://schemas.microsoft.com/office/word/2023/wordml/word16du" xmlns:w16sdtdh="http://schemas.microsoft.com/office/word/2020/wordml/sdtdatahash" xmlns:w16sdtfl="http://schemas.microsoft.com/office/word/2024/wordml/sdtformatlock" xmlns:w16se="http://schemas.microsoft.com/office/word/2015/wordml/symex" xmlns:wpg="http://schemas.microsoft.com/office/word/2010/wordprocessingGroup" xmlns:wpi="http://schemas.microsoft.com/office/word/2010/wordprocessingInk" xmlns:wne="http://schemas.microsoft.com/office/word/2006/wordml" xmlns:wps="http://schemas.microsoft.com/office/word/2010/wordprocessingShape" mc:Ignorable="w14 w15 w16se w16cid w16 w16cex w16sdtdh w16sdtfl w16du wp14">
+  <w:abstractNum w:abstractNumId="0" w15:restartNumberingAfterBreak="0">
+    <w:nsid w:val="07394177"/>
+    <w:multiLevelType w:val="multilevel"/>
+    <w:tmpl w:val="7FA8C9C4"/>
     <w:lvl w:ilvl="0">
       <w:start w:val="1"/>
       <w:numFmt w:val="bullet"/>
@@ -671,10 +1115,311 @@
       </w:rPr>
     </w:lvl>
   </w:abstractNum>
-  <w:abstractNum w:abstractNumId="2">
+  <w:abstractNum w:abstractNumId="1" w15:restartNumberingAfterBreak="0">
+    <w:nsid w:val="0D2D35D3"/>
+    <w:multiLevelType w:val="multilevel"/>
+    <w:tmpl w:val="422E7194"/>
     <w:lvl w:ilvl="0">
       <w:start w:val="1"/>
       <w:numFmt w:val="bullet"/>
+      <w:lvlText w:val=""/>
+      <w:lvlJc w:val="left"/>
+      <w:pPr>
+        <w:tabs>
+          <w:tab w:val="num" w:pos="720"/>
+        </w:tabs>
+        <w:ind w:left="720" w:hanging="360"/>
+      </w:pPr>
+      <w:rPr>
+        <w:rFonts w:ascii="Symbol" w:hAnsi="Symbol" w:hint="default"/>
+        <w:sz w:val="20"/>
+      </w:rPr>
+    </w:lvl>
+    <w:lvl w:ilvl="1" w:tentative="1">
+      <w:start w:val="1"/>
+      <w:numFmt w:val="bullet"/>
+      <w:lvlText w:val="o"/>
+      <w:lvlJc w:val="left"/>
+      <w:pPr>
+        <w:tabs>
+          <w:tab w:val="num" w:pos="1440"/>
+        </w:tabs>
+        <w:ind w:left="1440" w:hanging="360"/>
+      </w:pPr>
+      <w:rPr>
+        <w:rFonts w:ascii="Courier New" w:hAnsi="Courier New" w:hint="default"/>
+        <w:sz w:val="20"/>
+      </w:rPr>
+    </w:lvl>
+    <w:lvl w:ilvl="2" w:tentative="1">
+      <w:start w:val="1"/>
+      <w:numFmt w:val="bullet"/>
+      <w:lvlText w:val=""/>
+      <w:lvlJc w:val="left"/>
+      <w:pPr>
+        <w:tabs>
+          <w:tab w:val="num" w:pos="2160"/>
+        </w:tabs>
+        <w:ind w:left="2160" w:hanging="360"/>
+      </w:pPr>
+      <w:rPr>
+        <w:rFonts w:ascii="Wingdings" w:hAnsi="Wingdings" w:hint="default"/>
+        <w:sz w:val="20"/>
+      </w:rPr>
+    </w:lvl>
+    <w:lvl w:ilvl="3" w:tentative="1">
+      <w:start w:val="1"/>
+      <w:numFmt w:val="bullet"/>
+      <w:lvlText w:val=""/>
+      <w:lvlJc w:val="left"/>
+      <w:pPr>
+        <w:tabs>
+          <w:tab w:val="num" w:pos="2880"/>
+        </w:tabs>
+        <w:ind w:left="2880" w:hanging="360"/>
+      </w:pPr>
+      <w:rPr>
+        <w:rFonts w:ascii="Wingdings" w:hAnsi="Wingdings" w:hint="default"/>
+        <w:sz w:val="20"/>
+      </w:rPr>
+    </w:lvl>
+    <w:lvl w:ilvl="4" w:tentative="1">
+      <w:start w:val="1"/>
+      <w:numFmt w:val="bullet"/>
+      <w:lvlText w:val=""/>
+      <w:lvlJc w:val="left"/>
+      <w:pPr>
+        <w:tabs>
+          <w:tab w:val="num" w:pos="3600"/>
+        </w:tabs>
+        <w:ind w:left="3600" w:hanging="360"/>
+      </w:pPr>
+      <w:rPr>
+        <w:rFonts w:ascii="Wingdings" w:hAnsi="Wingdings" w:hint="default"/>
+        <w:sz w:val="20"/>
+      </w:rPr>
+    </w:lvl>
+    <w:lvl w:ilvl="5" w:tentative="1">
+      <w:start w:val="1"/>
+      <w:numFmt w:val="bullet"/>
+      <w:lvlText w:val=""/>
+      <w:lvlJc w:val="left"/>
+      <w:pPr>
+        <w:tabs>
+          <w:tab w:val="num" w:pos="4320"/>
+        </w:tabs>
+        <w:ind w:left="4320" w:hanging="360"/>
+      </w:pPr>
+      <w:rPr>
+        <w:rFonts w:ascii="Wingdings" w:hAnsi="Wingdings" w:hint="default"/>
+        <w:sz w:val="20"/>
+      </w:rPr>
+    </w:lvl>
+    <w:lvl w:ilvl="6" w:tentative="1">
+      <w:start w:val="1"/>
+      <w:numFmt w:val="bullet"/>
+      <w:lvlText w:val=""/>
+      <w:lvlJc w:val="left"/>
+      <w:pPr>
+        <w:tabs>
+          <w:tab w:val="num" w:pos="5040"/>
+        </w:tabs>
+        <w:ind w:left="5040" w:hanging="360"/>
+      </w:pPr>
+      <w:rPr>
+        <w:rFonts w:ascii="Wingdings" w:hAnsi="Wingdings" w:hint="default"/>
+        <w:sz w:val="20"/>
+      </w:rPr>
+    </w:lvl>
+    <w:lvl w:ilvl="7" w:tentative="1">
+      <w:start w:val="1"/>
+      <w:numFmt w:val="bullet"/>
+      <w:lvlText w:val=""/>
+      <w:lvlJc w:val="left"/>
+      <w:pPr>
+        <w:tabs>
+          <w:tab w:val="num" w:pos="5760"/>
+        </w:tabs>
+        <w:ind w:left="5760" w:hanging="360"/>
+      </w:pPr>
+      <w:rPr>
+        <w:rFonts w:ascii="Wingdings" w:hAnsi="Wingdings" w:hint="default"/>
+        <w:sz w:val="20"/>
+      </w:rPr>
+    </w:lvl>
+    <w:lvl w:ilvl="8" w:tentative="1">
+      <w:start w:val="1"/>
+      <w:numFmt w:val="bullet"/>
+      <w:lvlText w:val=""/>
+      <w:lvlJc w:val="left"/>
+      <w:pPr>
+        <w:tabs>
+          <w:tab w:val="num" w:pos="6480"/>
+        </w:tabs>
+        <w:ind w:left="6480" w:hanging="360"/>
+      </w:pPr>
+      <w:rPr>
+        <w:rFonts w:ascii="Wingdings" w:hAnsi="Wingdings" w:hint="default"/>
+        <w:sz w:val="20"/>
+      </w:rPr>
+    </w:lvl>
+  </w:abstractNum>
+  <w:abstractNum w:abstractNumId="2" w15:restartNumberingAfterBreak="0">
+    <w:nsid w:val="127C4997"/>
+    <w:multiLevelType w:val="multilevel"/>
+    <w:tmpl w:val="F042CCF0"/>
+    <w:lvl w:ilvl="0">
+      <w:start w:val="1"/>
+      <w:numFmt w:val="bullet"/>
+      <w:lvlText w:val=""/>
+      <w:lvlJc w:val="left"/>
+      <w:pPr>
+        <w:tabs>
+          <w:tab w:val="num" w:pos="720"/>
+        </w:tabs>
+        <w:ind w:left="720" w:hanging="360"/>
+      </w:pPr>
+      <w:rPr>
+        <w:rFonts w:ascii="Symbol" w:hAnsi="Symbol" w:hint="default"/>
+        <w:sz w:val="20"/>
+      </w:rPr>
+    </w:lvl>
+    <w:lvl w:ilvl="1" w:tentative="1">
+      <w:start w:val="1"/>
+      <w:numFmt w:val="bullet"/>
+      <w:lvlText w:val="o"/>
+      <w:lvlJc w:val="left"/>
+      <w:pPr>
+        <w:tabs>
+          <w:tab w:val="num" w:pos="1440"/>
+        </w:tabs>
+        <w:ind w:left="1440" w:hanging="360"/>
+      </w:pPr>
+      <w:rPr>
+        <w:rFonts w:ascii="Courier New" w:hAnsi="Courier New" w:hint="default"/>
+        <w:sz w:val="20"/>
+      </w:rPr>
+    </w:lvl>
+    <w:lvl w:ilvl="2" w:tentative="1">
+      <w:start w:val="1"/>
+      <w:numFmt w:val="bullet"/>
+      <w:lvlText w:val=""/>
+      <w:lvlJc w:val="left"/>
+      <w:pPr>
+        <w:tabs>
+          <w:tab w:val="num" w:pos="2160"/>
+        </w:tabs>
+        <w:ind w:left="2160" w:hanging="360"/>
+      </w:pPr>
+      <w:rPr>
+        <w:rFonts w:ascii="Wingdings" w:hAnsi="Wingdings" w:hint="default"/>
+        <w:sz w:val="20"/>
+      </w:rPr>
+    </w:lvl>
+    <w:lvl w:ilvl="3" w:tentative="1">
+      <w:start w:val="1"/>
+      <w:numFmt w:val="bullet"/>
+      <w:lvlText w:val=""/>
+      <w:lvlJc w:val="left"/>
+      <w:pPr>
+        <w:tabs>
+          <w:tab w:val="num" w:pos="2880"/>
+        </w:tabs>
+        <w:ind w:left="2880" w:hanging="360"/>
+      </w:pPr>
+      <w:rPr>
+        <w:rFonts w:ascii="Wingdings" w:hAnsi="Wingdings" w:hint="default"/>
+        <w:sz w:val="20"/>
+      </w:rPr>
+    </w:lvl>
+    <w:lvl w:ilvl="4" w:tentative="1">
+      <w:start w:val="1"/>
+      <w:numFmt w:val="bullet"/>
+      <w:lvlText w:val=""/>
+      <w:lvlJc w:val="left"/>
+      <w:pPr>
+        <w:tabs>
+          <w:tab w:val="num" w:pos="3600"/>
+        </w:tabs>
+        <w:ind w:left="3600" w:hanging="360"/>
+      </w:pPr>
+      <w:rPr>
+        <w:rFonts w:ascii="Wingdings" w:hAnsi="Wingdings" w:hint="default"/>
+        <w:sz w:val="20"/>
+      </w:rPr>
+    </w:lvl>
+    <w:lvl w:ilvl="5" w:tentative="1">
+      <w:start w:val="1"/>
+      <w:numFmt w:val="bullet"/>
+      <w:lvlText w:val=""/>
+      <w:lvlJc w:val="left"/>
+      <w:pPr>
+        <w:tabs>
+          <w:tab w:val="num" w:pos="4320"/>
+        </w:tabs>
+        <w:ind w:left="4320" w:hanging="360"/>
+      </w:pPr>
+      <w:rPr>
+        <w:rFonts w:ascii="Wingdings" w:hAnsi="Wingdings" w:hint="default"/>
+        <w:sz w:val="20"/>
+      </w:rPr>
+    </w:lvl>
+    <w:lvl w:ilvl="6" w:tentative="1">
+      <w:start w:val="1"/>
+      <w:numFmt w:val="bullet"/>
+      <w:lvlText w:val=""/>
+      <w:lvlJc w:val="left"/>
+      <w:pPr>
+        <w:tabs>
+          <w:tab w:val="num" w:pos="5040"/>
+        </w:tabs>
+        <w:ind w:left="5040" w:hanging="360"/>
+      </w:pPr>
+      <w:rPr>
+        <w:rFonts w:ascii="Wingdings" w:hAnsi="Wingdings" w:hint="default"/>
+        <w:sz w:val="20"/>
+      </w:rPr>
+    </w:lvl>
+    <w:lvl w:ilvl="7" w:tentative="1">
+      <w:start w:val="1"/>
+      <w:numFmt w:val="bullet"/>
+      <w:lvlText w:val=""/>
+      <w:lvlJc w:val="left"/>
+      <w:pPr>
+        <w:tabs>
+          <w:tab w:val="num" w:pos="5760"/>
+        </w:tabs>
+        <w:ind w:left="5760" w:hanging="360"/>
+      </w:pPr>
+      <w:rPr>
+        <w:rFonts w:ascii="Wingdings" w:hAnsi="Wingdings" w:hint="default"/>
+        <w:sz w:val="20"/>
+      </w:rPr>
+    </w:lvl>
+    <w:lvl w:ilvl="8" w:tentative="1">
+      <w:start w:val="1"/>
+      <w:numFmt w:val="bullet"/>
+      <w:lvlText w:val=""/>
+      <w:lvlJc w:val="left"/>
+      <w:pPr>
+        <w:tabs>
+          <w:tab w:val="num" w:pos="6480"/>
+        </w:tabs>
+        <w:ind w:left="6480" w:hanging="360"/>
+      </w:pPr>
+      <w:rPr>
+        <w:rFonts w:ascii="Wingdings" w:hAnsi="Wingdings" w:hint="default"/>
+        <w:sz w:val="20"/>
+      </w:rPr>
+    </w:lvl>
+  </w:abstractNum>
+  <w:abstractNum w:abstractNumId="3" w15:restartNumberingAfterBreak="0">
+    <w:nsid w:val="16A73C6C"/>
+    <w:multiLevelType w:val="multilevel"/>
+    <w:tmpl w:val="7AFEC72C"/>
+    <w:lvl w:ilvl="0">
+      <w:start w:val="1"/>
+      <w:numFmt w:val="bullet"/>
       <w:lvlText w:val="●"/>
       <w:lvlJc w:val="left"/>
       <w:pPr>
@@ -781,10 +1526,162 @@
       </w:rPr>
     </w:lvl>
   </w:abstractNum>
-  <w:abstractNum w:abstractNumId="3">
+  <w:abstractNum w:abstractNumId="4" w15:restartNumberingAfterBreak="0">
+    <w:nsid w:val="20395B73"/>
+    <w:multiLevelType w:val="multilevel"/>
+    <w:tmpl w:val="13E0BAD8"/>
     <w:lvl w:ilvl="0">
       <w:start w:val="1"/>
       <w:numFmt w:val="bullet"/>
+      <w:lvlText w:val=""/>
+      <w:lvlJc w:val="left"/>
+      <w:pPr>
+        <w:tabs>
+          <w:tab w:val="num" w:pos="720"/>
+        </w:tabs>
+        <w:ind w:left="720" w:hanging="360"/>
+      </w:pPr>
+      <w:rPr>
+        <w:rFonts w:ascii="Symbol" w:hAnsi="Symbol" w:hint="default"/>
+        <w:sz w:val="20"/>
+      </w:rPr>
+    </w:lvl>
+    <w:lvl w:ilvl="1" w:tentative="1">
+      <w:start w:val="1"/>
+      <w:numFmt w:val="bullet"/>
+      <w:lvlText w:val="o"/>
+      <w:lvlJc w:val="left"/>
+      <w:pPr>
+        <w:tabs>
+          <w:tab w:val="num" w:pos="1440"/>
+        </w:tabs>
+        <w:ind w:left="1440" w:hanging="360"/>
+      </w:pPr>
+      <w:rPr>
+        <w:rFonts w:ascii="Courier New" w:hAnsi="Courier New" w:hint="default"/>
+        <w:sz w:val="20"/>
+      </w:rPr>
+    </w:lvl>
+    <w:lvl w:ilvl="2" w:tentative="1">
+      <w:start w:val="1"/>
+      <w:numFmt w:val="bullet"/>
+      <w:lvlText w:val=""/>
+      <w:lvlJc w:val="left"/>
+      <w:pPr>
+        <w:tabs>
+          <w:tab w:val="num" w:pos="2160"/>
+        </w:tabs>
+        <w:ind w:left="2160" w:hanging="360"/>
+      </w:pPr>
+      <w:rPr>
+        <w:rFonts w:ascii="Wingdings" w:hAnsi="Wingdings" w:hint="default"/>
+        <w:sz w:val="20"/>
+      </w:rPr>
+    </w:lvl>
+    <w:lvl w:ilvl="3" w:tentative="1">
+      <w:start w:val="1"/>
+      <w:numFmt w:val="bullet"/>
+      <w:lvlText w:val=""/>
+      <w:lvlJc w:val="left"/>
+      <w:pPr>
+        <w:tabs>
+          <w:tab w:val="num" w:pos="2880"/>
+        </w:tabs>
+        <w:ind w:left="2880" w:hanging="360"/>
+      </w:pPr>
+      <w:rPr>
+        <w:rFonts w:ascii="Wingdings" w:hAnsi="Wingdings" w:hint="default"/>
+        <w:sz w:val="20"/>
+      </w:rPr>
+    </w:lvl>
+    <w:lvl w:ilvl="4" w:tentative="1">
+      <w:start w:val="1"/>
+      <w:numFmt w:val="bullet"/>
+      <w:lvlText w:val=""/>
+      <w:lvlJc w:val="left"/>
+      <w:pPr>
+        <w:tabs>
+          <w:tab w:val="num" w:pos="3600"/>
+        </w:tabs>
+        <w:ind w:left="3600" w:hanging="360"/>
+      </w:pPr>
+      <w:rPr>
+        <w:rFonts w:ascii="Wingdings" w:hAnsi="Wingdings" w:hint="default"/>
+        <w:sz w:val="20"/>
+      </w:rPr>
+    </w:lvl>
+    <w:lvl w:ilvl="5" w:tentative="1">
+      <w:start w:val="1"/>
+      <w:numFmt w:val="bullet"/>
+      <w:lvlText w:val=""/>
+      <w:lvlJc w:val="left"/>
+      <w:pPr>
+        <w:tabs>
+          <w:tab w:val="num" w:pos="4320"/>
+        </w:tabs>
+        <w:ind w:left="4320" w:hanging="360"/>
+      </w:pPr>
+      <w:rPr>
+        <w:rFonts w:ascii="Wingdings" w:hAnsi="Wingdings" w:hint="default"/>
+        <w:sz w:val="20"/>
+      </w:rPr>
+    </w:lvl>
+    <w:lvl w:ilvl="6" w:tentative="1">
+      <w:start w:val="1"/>
+      <w:numFmt w:val="bullet"/>
+      <w:lvlText w:val=""/>
+      <w:lvlJc w:val="left"/>
+      <w:pPr>
+        <w:tabs>
+          <w:tab w:val="num" w:pos="5040"/>
+        </w:tabs>
+        <w:ind w:left="5040" w:hanging="360"/>
+      </w:pPr>
+      <w:rPr>
+        <w:rFonts w:ascii="Wingdings" w:hAnsi="Wingdings" w:hint="default"/>
+        <w:sz w:val="20"/>
+      </w:rPr>
+    </w:lvl>
+    <w:lvl w:ilvl="7" w:tentative="1">
+      <w:start w:val="1"/>
+      <w:numFmt w:val="bullet"/>
+      <w:lvlText w:val=""/>
+      <w:lvlJc w:val="left"/>
+      <w:pPr>
+        <w:tabs>
+          <w:tab w:val="num" w:pos="5760"/>
+        </w:tabs>
+        <w:ind w:left="5760" w:hanging="360"/>
+      </w:pPr>
+      <w:rPr>
+        <w:rFonts w:ascii="Wingdings" w:hAnsi="Wingdings" w:hint="default"/>
+        <w:sz w:val="20"/>
+      </w:rPr>
+    </w:lvl>
+    <w:lvl w:ilvl="8" w:tentative="1">
+      <w:start w:val="1"/>
+      <w:numFmt w:val="bullet"/>
+      <w:lvlText w:val=""/>
+      <w:lvlJc w:val="left"/>
+      <w:pPr>
+        <w:tabs>
+          <w:tab w:val="num" w:pos="6480"/>
+        </w:tabs>
+        <w:ind w:left="6480" w:hanging="360"/>
+      </w:pPr>
+      <w:rPr>
+        <w:rFonts w:ascii="Wingdings" w:hAnsi="Wingdings" w:hint="default"/>
+        <w:sz w:val="20"/>
+      </w:rPr>
+    </w:lvl>
+  </w:abstractNum>
+  <w:abstractNum w:abstractNumId="5" w15:restartNumberingAfterBreak="0">
+    <w:nsid w:val="27FC1C45"/>
+    <w:multiLevelType w:val="multilevel"/>
+    <w:tmpl w:val="ACCC84FC"/>
+    <w:lvl w:ilvl="0">
+      <w:start w:val="1"/>
+      <w:numFmt w:val="bullet"/>
       <w:lvlText w:val="●"/>
       <w:lvlJc w:val="left"/>
       <w:pPr>
@@ -891,7 +1788,10 @@
       </w:rPr>
     </w:lvl>
   </w:abstractNum>
-  <w:abstractNum w:abstractNumId="4">
+  <w:abstractNum w:abstractNumId="6" w15:restartNumberingAfterBreak="0">
+    <w:nsid w:val="2AE418DC"/>
+    <w:multiLevelType w:val="multilevel"/>
+    <w:tmpl w:val="EFC2A6E0"/>
     <w:lvl w:ilvl="0">
       <w:start w:val="1"/>
       <w:numFmt w:val="bullet"/>
@@ -1001,7 +1901,10 @@
       </w:rPr>
     </w:lvl>
   </w:abstractNum>
-  <w:abstractNum w:abstractNumId="5">
+  <w:abstractNum w:abstractNumId="7" w15:restartNumberingAfterBreak="0">
+    <w:nsid w:val="35EE2D1A"/>
+    <w:multiLevelType w:val="multilevel"/>
+    <w:tmpl w:val="F5625112"/>
     <w:lvl w:ilvl="0">
       <w:start w:val="1"/>
       <w:numFmt w:val="bullet"/>
@@ -1111,33 +2014,346 @@
       </w:rPr>
     </w:lvl>
   </w:abstractNum>
-  <w:num w:numId="1">
+  <w:abstractNum w:abstractNumId="8" w15:restartNumberingAfterBreak="0">
+    <w:nsid w:val="3E6D19AD"/>
+    <w:multiLevelType w:val="multilevel"/>
+    <w:tmpl w:val="92463068"/>
+    <w:lvl w:ilvl="0">
+      <w:start w:val="1"/>
+      <w:numFmt w:val="bullet"/>
+      <w:lvlText w:val=""/>
+      <w:lvlJc w:val="left"/>
+      <w:pPr>
+        <w:tabs>
+          <w:tab w:val="num" w:pos="720"/>
+        </w:tabs>
+        <w:ind w:left="720" w:hanging="360"/>
+      </w:pPr>
+      <w:rPr>
+        <w:rFonts w:ascii="Symbol" w:hAnsi="Symbol" w:hint="default"/>
+        <w:sz w:val="20"/>
+      </w:rPr>
+    </w:lvl>
+    <w:lvl w:ilvl="1" w:tentative="1">
+      <w:start w:val="1"/>
+      <w:numFmt w:val="bullet"/>
+      <w:lvlText w:val="o"/>
+      <w:lvlJc w:val="left"/>
+      <w:pPr>
+        <w:tabs>
+          <w:tab w:val="num" w:pos="1440"/>
+        </w:tabs>
+        <w:ind w:left="1440" w:hanging="360"/>
+      </w:pPr>
+      <w:rPr>
+        <w:rFonts w:ascii="Courier New" w:hAnsi="Courier New" w:hint="default"/>
+        <w:sz w:val="20"/>
+      </w:rPr>
+    </w:lvl>
+    <w:lvl w:ilvl="2" w:tentative="1">
+      <w:start w:val="1"/>
+      <w:numFmt w:val="bullet"/>
+      <w:lvlText w:val=""/>
+      <w:lvlJc w:val="left"/>
+      <w:pPr>
+        <w:tabs>
+          <w:tab w:val="num" w:pos="2160"/>
+        </w:tabs>
+        <w:ind w:left="2160" w:hanging="360"/>
+      </w:pPr>
+      <w:rPr>
+        <w:rFonts w:ascii="Wingdings" w:hAnsi="Wingdings" w:hint="default"/>
+        <w:sz w:val="20"/>
+      </w:rPr>
+    </w:lvl>
+    <w:lvl w:ilvl="3" w:tentative="1">
+      <w:start w:val="1"/>
+      <w:numFmt w:val="bullet"/>
+      <w:lvlText w:val=""/>
+      <w:lvlJc w:val="left"/>
+      <w:pPr>
+        <w:tabs>
+          <w:tab w:val="num" w:pos="2880"/>
+        </w:tabs>
+        <w:ind w:left="2880" w:hanging="360"/>
+      </w:pPr>
+      <w:rPr>
+        <w:rFonts w:ascii="Wingdings" w:hAnsi="Wingdings" w:hint="default"/>
+        <w:sz w:val="20"/>
+      </w:rPr>
+    </w:lvl>
+    <w:lvl w:ilvl="4" w:tentative="1">
+      <w:start w:val="1"/>
+      <w:numFmt w:val="bullet"/>
+      <w:lvlText w:val=""/>
+      <w:lvlJc w:val="left"/>
+      <w:pPr>
+        <w:tabs>
+          <w:tab w:val="num" w:pos="3600"/>
+        </w:tabs>
+        <w:ind w:left="3600" w:hanging="360"/>
+      </w:pPr>
+      <w:rPr>
+        <w:rFonts w:ascii="Wingdings" w:hAnsi="Wingdings" w:hint="default"/>
+        <w:sz w:val="20"/>
+      </w:rPr>
+    </w:lvl>
+    <w:lvl w:ilvl="5" w:tentative="1">
+      <w:start w:val="1"/>
+      <w:numFmt w:val="bullet"/>
+      <w:lvlText w:val=""/>
+      <w:lvlJc w:val="left"/>
+      <w:pPr>
+        <w:tabs>
+          <w:tab w:val="num" w:pos="4320"/>
+        </w:tabs>
+        <w:ind w:left="4320" w:hanging="360"/>
+      </w:pPr>
+      <w:rPr>
+        <w:rFonts w:ascii="Wingdings" w:hAnsi="Wingdings" w:hint="default"/>
+        <w:sz w:val="20"/>
+      </w:rPr>
+    </w:lvl>
+    <w:lvl w:ilvl="6" w:tentative="1">
+      <w:start w:val="1"/>
+      <w:numFmt w:val="bullet"/>
+      <w:lvlText w:val=""/>
+      <w:lvlJc w:val="left"/>
+      <w:pPr>
+        <w:tabs>
+          <w:tab w:val="num" w:pos="5040"/>
+        </w:tabs>
+        <w:ind w:left="5040" w:hanging="360"/>
+      </w:pPr>
+      <w:rPr>
+        <w:rFonts w:ascii="Wingdings" w:hAnsi="Wingdings" w:hint="default"/>
+        <w:sz w:val="20"/>
+      </w:rPr>
+    </w:lvl>
+    <w:lvl w:ilvl="7" w:tentative="1">
+      <w:start w:val="1"/>
+      <w:numFmt w:val="bullet"/>
+      <w:lvlText w:val=""/>
+      <w:lvlJc w:val="left"/>
+      <w:pPr>
+        <w:tabs>
+          <w:tab w:val="num" w:pos="5760"/>
+        </w:tabs>
+        <w:ind w:left="5760" w:hanging="360"/>
+      </w:pPr>
+      <w:rPr>
+        <w:rFonts w:ascii="Wingdings" w:hAnsi="Wingdings" w:hint="default"/>
+        <w:sz w:val="20"/>
+      </w:rPr>
+    </w:lvl>
+    <w:lvl w:ilvl="8" w:tentative="1">
+      <w:start w:val="1"/>
+      <w:numFmt w:val="bullet"/>
+      <w:lvlText w:val=""/>
+      <w:lvlJc w:val="left"/>
+      <w:pPr>
+        <w:tabs>
+          <w:tab w:val="num" w:pos="6480"/>
+        </w:tabs>
+        <w:ind w:left="6480" w:hanging="360"/>
+      </w:pPr>
+      <w:rPr>
+        <w:rFonts w:ascii="Wingdings" w:hAnsi="Wingdings" w:hint="default"/>
+        <w:sz w:val="20"/>
+      </w:rPr>
+    </w:lvl>
+  </w:abstractNum>
+  <w:abstractNum w:abstractNumId="9" w15:restartNumberingAfterBreak="0">
+    <w:nsid w:val="57214C1E"/>
+    <w:multiLevelType w:val="multilevel"/>
+    <w:tmpl w:val="B8169230"/>
+    <w:lvl w:ilvl="0">
+      <w:start w:val="1"/>
+      <w:numFmt w:val="bullet"/>
+      <w:lvlText w:val=""/>
+      <w:lvlJc w:val="left"/>
+      <w:pPr>
+        <w:tabs>
+          <w:tab w:val="num" w:pos="720"/>
+        </w:tabs>
+        <w:ind w:left="720" w:hanging="360"/>
+      </w:pPr>
+      <w:rPr>
+        <w:rFonts w:ascii="Symbol" w:hAnsi="Symbol" w:hint="default"/>
+        <w:sz w:val="20"/>
+      </w:rPr>
+    </w:lvl>
+    <w:lvl w:ilvl="1" w:tentative="1">
+      <w:start w:val="1"/>
+      <w:numFmt w:val="bullet"/>
+      <w:lvlText w:val="o"/>
+      <w:lvlJc w:val="left"/>
+      <w:pPr>
+        <w:tabs>
+          <w:tab w:val="num" w:pos="1440"/>
+        </w:tabs>
+        <w:ind w:left="1440" w:hanging="360"/>
+      </w:pPr>
+      <w:rPr>
+        <w:rFonts w:ascii="Courier New" w:hAnsi="Courier New" w:hint="default"/>
+        <w:sz w:val="20"/>
+      </w:rPr>
+    </w:lvl>
+    <w:lvl w:ilvl="2" w:tentative="1">
+      <w:start w:val="1"/>
+      <w:numFmt w:val="bullet"/>
+      <w:lvlText w:val=""/>
+      <w:lvlJc w:val="left"/>
+      <w:pPr>
+        <w:tabs>
+          <w:tab w:val="num" w:pos="2160"/>
+        </w:tabs>
+        <w:ind w:left="2160" w:hanging="360"/>
+      </w:pPr>
+      <w:rPr>
+        <w:rFonts w:ascii="Wingdings" w:hAnsi="Wingdings" w:hint="default"/>
+        <w:sz w:val="20"/>
+      </w:rPr>
+    </w:lvl>
+    <w:lvl w:ilvl="3" w:tentative="1">
+      <w:start w:val="1"/>
+      <w:numFmt w:val="bullet"/>
+      <w:lvlText w:val=""/>
+      <w:lvlJc w:val="left"/>
+      <w:pPr>
+        <w:tabs>
+          <w:tab w:val="num" w:pos="2880"/>
+        </w:tabs>
+        <w:ind w:left="2880" w:hanging="360"/>
+      </w:pPr>
+      <w:rPr>
+        <w:rFonts w:ascii="Wingdings" w:hAnsi="Wingdings" w:hint="default"/>
+        <w:sz w:val="20"/>
+      </w:rPr>
+    </w:lvl>
+    <w:lvl w:ilvl="4" w:tentative="1">
+      <w:start w:val="1"/>
+      <w:numFmt w:val="bullet"/>
+      <w:lvlText w:val=""/>
+      <w:lvlJc w:val="left"/>
+      <w:pPr>
+        <w:tabs>
+          <w:tab w:val="num" w:pos="3600"/>
+        </w:tabs>
+        <w:ind w:left="3600" w:hanging="360"/>
+      </w:pPr>
+      <w:rPr>
+        <w:rFonts w:ascii="Wingdings" w:hAnsi="Wingdings" w:hint="default"/>
+        <w:sz w:val="20"/>
+      </w:rPr>
+    </w:lvl>
+    <w:lvl w:ilvl="5" w:tentative="1">
+      <w:start w:val="1"/>
+      <w:numFmt w:val="bullet"/>
+      <w:lvlText w:val=""/>
+      <w:lvlJc w:val="left"/>
+      <w:pPr>
+        <w:tabs>
+          <w:tab w:val="num" w:pos="4320"/>
+        </w:tabs>
+        <w:ind w:left="4320" w:hanging="360"/>
+      </w:pPr>
+      <w:rPr>
+        <w:rFonts w:ascii="Wingdings" w:hAnsi="Wingdings" w:hint="default"/>
+        <w:sz w:val="20"/>
+      </w:rPr>
+    </w:lvl>
+    <w:lvl w:ilvl="6" w:tentative="1">
+      <w:start w:val="1"/>
+      <w:numFmt w:val="bullet"/>
+      <w:lvlText w:val=""/>
+      <w:lvlJc w:val="left"/>
+      <w:pPr>
+        <w:tabs>
+          <w:tab w:val="num" w:pos="5040"/>
+        </w:tabs>
+        <w:ind w:left="5040" w:hanging="360"/>
+      </w:pPr>
+      <w:rPr>
+        <w:rFonts w:ascii="Wingdings" w:hAnsi="Wingdings" w:hint="default"/>
+        <w:sz w:val="20"/>
+      </w:rPr>
+    </w:lvl>
+    <w:lvl w:ilvl="7" w:tentative="1">
+      <w:start w:val="1"/>
+      <w:numFmt w:val="bullet"/>
+      <w:lvlText w:val=""/>
+      <w:lvlJc w:val="left"/>
+      <w:pPr>
+        <w:tabs>
+          <w:tab w:val="num" w:pos="5760"/>
+        </w:tabs>
+        <w:ind w:left="5760" w:hanging="360"/>
+      </w:pPr>
+      <w:rPr>
+        <w:rFonts w:ascii="Wingdings" w:hAnsi="Wingdings" w:hint="default"/>
+        <w:sz w:val="20"/>
+      </w:rPr>
+    </w:lvl>
+    <w:lvl w:ilvl="8" w:tentative="1">
+      <w:start w:val="1"/>
+      <w:numFmt w:val="bullet"/>
+      <w:lvlText w:val=""/>
+      <w:lvlJc w:val="left"/>
+      <w:pPr>
+        <w:tabs>
+          <w:tab w:val="num" w:pos="6480"/>
+        </w:tabs>
+        <w:ind w:left="6480" w:hanging="360"/>
+      </w:pPr>
+      <w:rPr>
+        <w:rFonts w:ascii="Wingdings" w:hAnsi="Wingdings" w:hint="default"/>
+        <w:sz w:val="20"/>
+      </w:rPr>
+    </w:lvl>
+  </w:abstractNum>
+  <w:num w:numId="1" w16cid:durableId="1132215808">
+    <w:abstractNumId w:val="5"/>
+  </w:num>
+  <w:num w:numId="2" w16cid:durableId="744302193">
+    <w:abstractNumId w:val="6"/>
+  </w:num>
+  <w:num w:numId="3" w16cid:durableId="700545826">
+    <w:abstractNumId w:val="7"/>
+  </w:num>
+  <w:num w:numId="4" w16cid:durableId="1945644978">
+    <w:abstractNumId w:val="3"/>
+  </w:num>
+  <w:num w:numId="5" w16cid:durableId="1177959033">
+    <w:abstractNumId w:val="0"/>
+  </w:num>
+  <w:num w:numId="6" w16cid:durableId="1377970202">
     <w:abstractNumId w:val="1"/>
   </w:num>
-  <w:num w:numId="2">
+  <w:num w:numId="7" w16cid:durableId="956718616">
+    <w:abstractNumId w:val="4"/>
+  </w:num>
+  <w:num w:numId="8" w16cid:durableId="1434134748">
     <w:abstractNumId w:val="2"/>
   </w:num>
-  <w:num w:numId="3">
-    <w:abstractNumId w:val="3"/>
+  <w:num w:numId="9" w16cid:durableId="1230579282">
+    <w:abstractNumId w:val="8"/>
   </w:num>
-  <w:num w:numId="4">
-    <w:abstractNumId w:val="4"/>
-  </w:num>
-  <w:num w:numId="5">
-    <w:abstractNumId w:val="5"/>
+  <w:num w:numId="10" w16cid:durableId="1399405878">
+    <w:abstractNumId w:val="9"/>
   </w:num>
 </w:numbering>
 </file>
 
 <file path=word/styles.xml><?xml version="1.0" encoding="utf-8"?>
-<w:styles xmlns:mc="http://schemas.openxmlformats.org/markup-compatibility/2006" xmlns:o="urn:schemas-microsoft-com:office:office" xmlns:r="http://schemas.openxmlformats.org/officeDocument/2006/relationships" xmlns:m="http://schemas.openxmlformats.org/officeDocument/2006/math" xmlns:v="urn:schemas-microsoft-com:vml" xmlns:wp="http://schemas.openxmlformats.org/drawingml/2006/wordprocessingDrawing" xmlns:w10="urn:schemas-microsoft-com:office:word" xmlns:w="http://schemas.openxmlformats.org/wordprocessingml/2006/main" xmlns:wne="http://schemas.microsoft.com/office/word/2006/wordml" xmlns:sl="http://schemas.openxmlformats.org/schemaLibrary/2006/main" xmlns:a="http://schemas.openxmlformats.org/drawingml/2006/main" xmlns:pic="http://schemas.openxmlformats.org/drawingml/2006/picture" xmlns:c="http://schemas.openxmlformats.org/drawingml/2006/chart" xmlns:lc="http://schemas.openxmlformats.org/drawingml/2006/lockedCanvas" xmlns:dgm="http://schemas.openxmlformats.org/drawingml/2006/diagram" xmlns:wps="http://schemas.microsoft.com/office/word/2010/wordprocessingShape" xmlns:wpg="http://schemas.microsoft.com/office/word/2010/wordprocessingGroup" xmlns:w14="http://schemas.microsoft.com/office/word/2010/wordml" xmlns:w15="http://schemas.microsoft.com/office/word/2012/wordml" xmlns:w16="http://schemas.microsoft.com/office/word/2018/wordml" xmlns:w16cex="http://schemas.microsoft.com/office/word/2018/wordml/cex" xmlns:w16cid="http://schemas.microsoft.com/office/word/2016/wordml/cid" xmlns="http://schemas.microsoft.com/office/tasks/2019/documenttasks" xmlns:cr="http://schemas.microsoft.com/office/comments/2020/reactions">
+<w:styles xmlns:mc="http://schemas.openxmlformats.org/markup-compatibility/2006" xmlns:r="http://schemas.openxmlformats.org/officeDocument/2006/relationships" xmlns:w="http://schemas.openxmlformats.org/wordprocessingml/2006/main" xmlns:w14="http://schemas.microsoft.com/office/word/2010/wordml" xmlns:w15="http://schemas.microsoft.com/office/word/2012/wordml" xmlns:w16cex="http://schemas.microsoft.com/office/word/2018/wordml/cex" xmlns:w16cid="http://schemas.microsoft.com/office/word/2016/wordml/cid" xmlns:w16="http://schemas.microsoft.com/office/word/2018/wordml" xmlns:w16du="http://schemas.microsoft.com/office/word/2023/wordml/word16du" xmlns:w16sdtdh="http://schemas.microsoft.com/office/word/2020/wordml/sdtdatahash" xmlns:w16sdtfl="http://schemas.microsoft.com/office/word/2024/wordml/sdtformatlock" xmlns:w16se="http://schemas.microsoft.com/office/word/2015/wordml/symex" mc:Ignorable="w14 w15 w16se w16cid w16 w16cex w16sdtdh w16sdtfl w16du">
   <w:docDefaults>
     <w:rPrDefault>
       <w:rPr>
-        <w:rFonts w:ascii="Arial" w:cs="Arial" w:eastAsia="Arial" w:hAnsi="Arial"/>
+        <w:rFonts w:ascii="Arial" w:eastAsia="Arial" w:hAnsi="Arial" w:cs="Arial"/>
         <w:sz w:val="22"/>
         <w:szCs w:val="22"/>
-        <w:lang w:val="pt_BR"/>
+        <w:lang w:val="pt-BR" w:eastAsia="pt-BR" w:bidi="ar-SA"/>
       </w:rPr>
     </w:rPrDefault>
     <w:pPrDefault>
@@ -1146,77 +2362,455 @@
       </w:pPr>
     </w:pPrDefault>
   </w:docDefaults>
-  <w:style w:type="table" w:styleId="TableNormal" w:default="1">
-    <w:name w:val="TableNormal"/>
-    <w:tblPr>
-      <w:tblCellMar>
-        <w:top w:w="100.0" w:type="dxa"/>
-        <w:left w:w="100.0" w:type="dxa"/>
-        <w:bottom w:w="100.0" w:type="dxa"/>
-        <w:right w:w="100.0" w:type="dxa"/>
-      </w:tblCellMar>
-    </w:tblPr>
+  <w:latentStyles w:defLockedState="0" w:defUIPriority="99" w:defSemiHidden="0" w:defUnhideWhenUsed="0" w:defQFormat="0" w:count="376">
+    <w:lsdException w:name="Normal" w:uiPriority="0" w:qFormat="1"/>
+    <w:lsdException w:name="heading 1" w:uiPriority="9" w:qFormat="1"/>
+    <w:lsdException w:name="heading 2" w:semiHidden="1" w:uiPriority="9" w:unhideWhenUsed="1" w:qFormat="1"/>
+    <w:lsdException w:name="heading 3" w:semiHidden="1" w:uiPriority="9" w:unhideWhenUsed="1" w:qFormat="1"/>
+    <w:lsdException w:name="heading 4" w:semiHidden="1" w:uiPriority="9" w:unhideWhenUsed="1" w:qFormat="1"/>
+    <w:lsdException w:name="heading 5" w:semiHidden="1" w:uiPriority="9" w:unhideWhenUsed="1" w:qFormat="1"/>
+    <w:lsdException w:name="heading 6" w:semiHidden="1" w:uiPriority="9" w:unhideWhenUsed="1" w:qFormat="1"/>
+    <w:lsdException w:name="heading 7" w:semiHidden="1" w:uiPriority="9" w:unhideWhenUsed="1" w:qFormat="1"/>
+    <w:lsdException w:name="heading 8" w:semiHidden="1" w:uiPriority="9" w:unhideWhenUsed="1" w:qFormat="1"/>
+    <w:lsdException w:name="heading 9" w:semiHidden="1" w:uiPriority="9" w:unhideWhenUsed="1" w:qFormat="1"/>
+    <w:lsdException w:name="index 1" w:semiHidden="1" w:unhideWhenUsed="1"/>
+    <w:lsdException w:name="index 2" w:semiHidden="1" w:unhideWhenUsed="1"/>
+    <w:lsdException w:name="index 3" w:semiHidden="1" w:unhideWhenUsed="1"/>
+    <w:lsdException w:name="index 4" w:semiHidden="1" w:unhideWhenUsed="1"/>
+    <w:lsdException w:name="index 5" w:semiHidden="1" w:unhideWhenUsed="1"/>
+    <w:lsdException w:name="index 6" w:semiHidden="1" w:unhideWhenUsed="1"/>
+    <w:lsdException w:name="index 7" w:semiHidden="1" w:unhideWhenUsed="1"/>
+    <w:lsdException w:name="index 8" w:semiHidden="1" w:unhideWhenUsed="1"/>
+    <w:lsdException w:name="index 9" w:semiHidden="1" w:unhideWhenUsed="1"/>
+    <w:lsdException w:name="toc 1" w:semiHidden="1" w:uiPriority="39" w:unhideWhenUsed="1"/>
+    <w:lsdException w:name="toc 2" w:semiHidden="1" w:uiPriority="39" w:unhideWhenUsed="1"/>
+    <w:lsdException w:name="toc 3" w:semiHidden="1" w:uiPriority="39" w:unhideWhenUsed="1"/>
+    <w:lsdException w:name="toc 4" w:semiHidden="1" w:uiPriority="39" w:unhideWhenUsed="1"/>
+    <w:lsdException w:name="toc 5" w:semiHidden="1" w:uiPriority="39" w:unhideWhenUsed="1"/>
+    <w:lsdException w:name="toc 6" w:semiHidden="1" w:uiPriority="39" w:unhideWhenUsed="1"/>
+    <w:lsdException w:name="toc 7" w:semiHidden="1" w:uiPriority="39" w:unhideWhenUsed="1"/>
+    <w:lsdException w:name="toc 8" w:semiHidden="1" w:uiPriority="39" w:unhideWhenUsed="1"/>
+    <w:lsdException w:name="toc 9" w:semiHidden="1" w:uiPriority="39" w:unhideWhenUsed="1"/>
+    <w:lsdException w:name="Normal Indent" w:semiHidden="1" w:unhideWhenUsed="1"/>
+    <w:lsdException w:name="footnote text" w:semiHidden="1" w:unhideWhenUsed="1"/>
+    <w:lsdException w:name="annotation text" w:semiHidden="1" w:unhideWhenUsed="1"/>
+    <w:lsdException w:name="header" w:semiHidden="1" w:unhideWhenUsed="1"/>
+    <w:lsdException w:name="footer" w:semiHidden="1" w:unhideWhenUsed="1"/>
+    <w:lsdException w:name="index heading" w:semiHidden="1" w:unhideWhenUsed="1"/>
+    <w:lsdException w:name="caption" w:semiHidden="1" w:uiPriority="35" w:unhideWhenUsed="1" w:qFormat="1"/>
+    <w:lsdException w:name="table of figures" w:semiHidden="1" w:unhideWhenUsed="1"/>
+    <w:lsdException w:name="envelope address" w:semiHidden="1" w:unhideWhenUsed="1"/>
+    <w:lsdException w:name="envelope return" w:semiHidden="1" w:unhideWhenUsed="1"/>
+    <w:lsdException w:name="footnote reference" w:semiHidden="1" w:unhideWhenUsed="1"/>
+    <w:lsdException w:name="annotation reference" w:semiHidden="1" w:unhideWhenUsed="1"/>
+    <w:lsdException w:name="line number" w:semiHidden="1" w:unhideWhenUsed="1"/>
+    <w:lsdException w:name="page number" w:semiHidden="1" w:unhideWhenUsed="1"/>
+    <w:lsdException w:name="endnote reference" w:semiHidden="1" w:unhideWhenUsed="1"/>
+    <w:lsdException w:name="endnote text" w:semiHidden="1" w:unhideWhenUsed="1"/>
+    <w:lsdException w:name="table of authorities" w:semiHidden="1" w:unhideWhenUsed="1"/>
+    <w:lsdException w:name="macro" w:semiHidden="1" w:unhideWhenUsed="1"/>
+    <w:lsdException w:name="toa heading" w:semiHidden="1" w:unhideWhenUsed="1"/>
+    <w:lsdException w:name="List" w:semiHidden="1" w:unhideWhenUsed="1"/>
+    <w:lsdException w:name="List Bullet" w:semiHidden="1" w:unhideWhenUsed="1"/>
+    <w:lsdException w:name="List Number" w:semiHidden="1" w:unhideWhenUsed="1"/>
+    <w:lsdException w:name="List 2" w:semiHidden="1" w:unhideWhenUsed="1"/>
+    <w:lsdException w:name="List 3" w:semiHidden="1" w:unhideWhenUsed="1"/>
+    <w:lsdException w:name="List 4" w:semiHidden="1" w:unhideWhenUsed="1"/>
+    <w:lsdException w:name="List 5" w:semiHidden="1" w:unhideWhenUsed="1"/>
+    <w:lsdException w:name="List Bullet 2" w:semiHidden="1" w:unhideWhenUsed="1"/>
+    <w:lsdException w:name="List Bullet 3" w:semiHidden="1" w:unhideWhenUsed="1"/>
+    <w:lsdException w:name="List Bullet 4" w:semiHidden="1" w:unhideWhenUsed="1"/>
+    <w:lsdException w:name="List Bullet 5" w:semiHidden="1" w:unhideWhenUsed="1"/>
+    <w:lsdException w:name="List Number 2" w:semiHidden="1" w:unhideWhenUsed="1"/>
+    <w:lsdException w:name="List Number 3" w:semiHidden="1" w:unhideWhenUsed="1"/>
+    <w:lsdException w:name="List Number 4" w:semiHidden="1" w:unhideWhenUsed="1"/>
+    <w:lsdException w:name="List Number 5" w:semiHidden="1" w:unhideWhenUsed="1"/>
+    <w:lsdException w:name="Title" w:uiPriority="10" w:qFormat="1"/>
+    <w:lsdException w:name="Closing" w:semiHidden="1" w:unhideWhenUsed="1"/>
+    <w:lsdException w:name="Signature" w:semiHidden="1" w:unhideWhenUsed="1"/>
+    <w:lsdException w:name="Default Paragraph Font" w:semiHidden="1" w:uiPriority="1" w:unhideWhenUsed="1"/>
+    <w:lsdException w:name="Body Text" w:semiHidden="1" w:unhideWhenUsed="1"/>
+    <w:lsdException w:name="Body Text Indent" w:semiHidden="1" w:unhideWhenUsed="1"/>
+    <w:lsdException w:name="List Continue" w:semiHidden="1" w:unhideWhenUsed="1"/>
+    <w:lsdException w:name="List Continue 2" w:semiHidden="1" w:unhideWhenUsed="1"/>
+    <w:lsdException w:name="List Continue 3" w:semiHidden="1" w:unhideWhenUsed="1"/>
+    <w:lsdException w:name="List Continue 4" w:semiHidden="1" w:unhideWhenUsed="1"/>
+    <w:lsdException w:name="List Continue 5" w:semiHidden="1" w:unhideWhenUsed="1"/>
+    <w:lsdException w:name="Message Header" w:semiHidden="1" w:unhideWhenUsed="1"/>
+    <w:lsdException w:name="Subtitle" w:uiPriority="11" w:qFormat="1"/>
+    <w:lsdException w:name="Salutation" w:semiHidden="1" w:unhideWhenUsed="1"/>
+    <w:lsdException w:name="Date" w:semiHidden="1" w:unhideWhenUsed="1"/>
+    <w:lsdException w:name="Body Text First Indent" w:semiHidden="1" w:unhideWhenUsed="1"/>
+    <w:lsdException w:name="Body Text First Indent 2" w:semiHidden="1" w:unhideWhenUsed="1"/>
+    <w:lsdException w:name="Note Heading" w:semiHidden="1" w:unhideWhenUsed="1"/>
+    <w:lsdException w:name="Body Text 2" w:semiHidden="1" w:unhideWhenUsed="1"/>
+    <w:lsdException w:name="Body Text 3" w:semiHidden="1" w:unhideWhenUsed="1"/>
+    <w:lsdException w:name="Body Text Indent 2" w:semiHidden="1" w:unhideWhenUsed="1"/>
+    <w:lsdException w:name="Body Text Indent 3" w:semiHidden="1" w:unhideWhenUsed="1"/>
+    <w:lsdException w:name="Block Text" w:semiHidden="1" w:unhideWhenUsed="1"/>
+    <w:lsdException w:name="Hyperlink" w:semiHidden="1" w:unhideWhenUsed="1"/>
+    <w:lsdException w:name="FollowedHyperlink" w:semiHidden="1" w:unhideWhenUsed="1"/>
+    <w:lsdException w:name="Strong" w:uiPriority="22" w:qFormat="1"/>
+    <w:lsdException w:name="Emphasis" w:uiPriority="20" w:qFormat="1"/>
+    <w:lsdException w:name="Document Map" w:semiHidden="1" w:unhideWhenUsed="1"/>
+    <w:lsdException w:name="Plain Text" w:semiHidden="1" w:unhideWhenUsed="1"/>
+    <w:lsdException w:name="E-mail Signature" w:semiHidden="1" w:unhideWhenUsed="1"/>
+    <w:lsdException w:name="HTML Top of Form" w:semiHidden="1" w:unhideWhenUsed="1"/>
+    <w:lsdException w:name="HTML Bottom of Form" w:semiHidden="1" w:unhideWhenUsed="1"/>
+    <w:lsdException w:name="Normal (Web)" w:semiHidden="1" w:unhideWhenUsed="1"/>
+    <w:lsdException w:name="HTML Acronym" w:semiHidden="1" w:unhideWhenUsed="1"/>
+    <w:lsdException w:name="HTML Address" w:semiHidden="1" w:unhideWhenUsed="1"/>
+    <w:lsdException w:name="HTML Cite" w:semiHidden="1" w:unhideWhenUsed="1"/>
+    <w:lsdException w:name="HTML Code" w:semiHidden="1" w:unhideWhenUsed="1"/>
+    <w:lsdException w:name="HTML Definition" w:semiHidden="1" w:unhideWhenUsed="1"/>
+    <w:lsdException w:name="HTML Keyboard" w:semiHidden="1" w:unhideWhenUsed="1"/>
+    <w:lsdException w:name="HTML Preformatted" w:semiHidden="1" w:unhideWhenUsed="1"/>
+    <w:lsdException w:name="HTML Sample" w:semiHidden="1" w:unhideWhenUsed="1"/>
+    <w:lsdException w:name="HTML Typewriter" w:semiHidden="1" w:unhideWhenUsed="1"/>
+    <w:lsdException w:name="HTML Variable" w:semiHidden="1" w:unhideWhenUsed="1"/>
+    <w:lsdException w:name="Normal Table" w:semiHidden="1" w:unhideWhenUsed="1"/>
+    <w:lsdException w:name="annotation subject" w:semiHidden="1" w:unhideWhenUsed="1"/>
+    <w:lsdException w:name="No List" w:semiHidden="1" w:unhideWhenUsed="1"/>
+    <w:lsdException w:name="Outline List 1" w:semiHidden="1" w:unhideWhenUsed="1"/>
+    <w:lsdException w:name="Outline List 2" w:semiHidden="1" w:unhideWhenUsed="1"/>
+    <w:lsdException w:name="Outline List 3" w:semiHidden="1" w:unhideWhenUsed="1"/>
+    <w:lsdException w:name="Table Simple 1" w:semiHidden="1" w:unhideWhenUsed="1"/>
+    <w:lsdException w:name="Table Simple 2" w:semiHidden="1" w:unhideWhenUsed="1"/>
+    <w:lsdException w:name="Table Simple 3" w:semiHidden="1" w:unhideWhenUsed="1"/>
+    <w:lsdException w:name="Table Classic 1" w:semiHidden="1" w:unhideWhenUsed="1"/>
+    <w:lsdException w:name="Table Classic 2" w:semiHidden="1" w:unhideWhenUsed="1"/>
+    <w:lsdException w:name="Table Classic 3" w:semiHidden="1" w:unhideWhenUsed="1"/>
+    <w:lsdException w:name="Table Classic 4" w:semiHidden="1" w:unhideWhenUsed="1"/>
+    <w:lsdException w:name="Table Colorful 1" w:semiHidden="1" w:unhideWhenUsed="1"/>
+    <w:lsdException w:name="Table Colorful 2" w:semiHidden="1" w:unhideWhenUsed="1"/>
+    <w:lsdException w:name="Table Colorful 3" w:semiHidden="1" w:unhideWhenUsed="1"/>
+    <w:lsdException w:name="Table Columns 1" w:semiHidden="1" w:unhideWhenUsed="1"/>
+    <w:lsdException w:name="Table Columns 2" w:semiHidden="1" w:unhideWhenUsed="1"/>
+    <w:lsdException w:name="Table Columns 3" w:semiHidden="1" w:unhideWhenUsed="1"/>
+    <w:lsdException w:name="Table Columns 4" w:semiHidden="1" w:unhideWhenUsed="1"/>
+    <w:lsdException w:name="Table Columns 5" w:semiHidden="1" w:unhideWhenUsed="1"/>
+    <w:lsdException w:name="Table Grid 1" w:semiHidden="1" w:unhideWhenUsed="1"/>
+    <w:lsdException w:name="Table Grid 2" w:semiHidden="1" w:unhideWhenUsed="1"/>
+    <w:lsdException w:name="Table Grid 3" w:semiHidden="1" w:unhideWhenUsed="1"/>
+    <w:lsdException w:name="Table Grid 4" w:semiHidden="1" w:unhideWhenUsed="1"/>
+    <w:lsdException w:name="Table Grid 5" w:semiHidden="1" w:unhideWhenUsed="1"/>
+    <w:lsdException w:name="Table Grid 6" w:semiHidden="1" w:unhideWhenUsed="1"/>
+    <w:lsdException w:name="Table Grid 7" w:semiHidden="1" w:unhideWhenUsed="1"/>
+    <w:lsdException w:name="Table Grid 8" w:semiHidden="1" w:unhideWhenUsed="1"/>
+    <w:lsdException w:name="Table List 1" w:semiHidden="1" w:unhideWhenUsed="1"/>
+    <w:lsdException w:name="Table List 2" w:semiHidden="1" w:unhideWhenUsed="1"/>
+    <w:lsdException w:name="Table List 3" w:semiHidden="1" w:unhideWhenUsed="1"/>
+    <w:lsdException w:name="Table List 4" w:semiHidden="1" w:unhideWhenUsed="1"/>
+    <w:lsdException w:name="Table List 5" w:semiHidden="1" w:unhideWhenUsed="1"/>
+    <w:lsdException w:name="Table List 6" w:semiHidden="1" w:unhideWhenUsed="1"/>
+    <w:lsdException w:name="Table List 7" w:semiHidden="1" w:unhideWhenUsed="1"/>
+    <w:lsdException w:name="Table List 8" w:semiHidden="1" w:unhideWhenUsed="1"/>
+    <w:lsdException w:name="Table 3D effects 1" w:semiHidden="1" w:unhideWhenUsed="1"/>
+    <w:lsdException w:name="Table 3D effects 2" w:semiHidden="1" w:unhideWhenUsed="1"/>
+    <w:lsdException w:name="Table 3D effects 3" w:semiHidden="1" w:unhideWhenUsed="1"/>
+    <w:lsdException w:name="Table Contemporary" w:semiHidden="1" w:unhideWhenUsed="1"/>
+    <w:lsdException w:name="Table Elegant" w:semiHidden="1" w:unhideWhenUsed="1"/>
+    <w:lsdException w:name="Table Professional" w:semiHidden="1" w:unhideWhenUsed="1"/>
+    <w:lsdException w:name="Table Subtle 1" w:semiHidden="1" w:unhideWhenUsed="1"/>
+    <w:lsdException w:name="Table Subtle 2" w:semiHidden="1" w:unhideWhenUsed="1"/>
+    <w:lsdException w:name="Table Web 1" w:semiHidden="1" w:unhideWhenUsed="1"/>
+    <w:lsdException w:name="Table Web 2" w:semiHidden="1" w:unhideWhenUsed="1"/>
+    <w:lsdException w:name="Table Web 3" w:semiHidden="1" w:unhideWhenUsed="1"/>
+    <w:lsdException w:name="Balloon Text" w:semiHidden="1" w:unhideWhenUsed="1"/>
+    <w:lsdException w:name="Table Grid" w:uiPriority="39"/>
+    <w:lsdException w:name="Table Theme" w:semiHidden="1" w:unhideWhenUsed="1"/>
+    <w:lsdException w:name="Placeholder Text" w:semiHidden="1"/>
+    <w:lsdException w:name="No Spacing" w:uiPriority="1" w:qFormat="1"/>
+    <w:lsdException w:name="Light Shading" w:uiPriority="60"/>
+    <w:lsdException w:name="Light List" w:uiPriority="61"/>
+    <w:lsdException w:name="Light Grid" w:uiPriority="62"/>
+    <w:lsdException w:name="Medium Shading 1" w:uiPriority="63"/>
+    <w:lsdException w:name="Medium Shading 2" w:uiPriority="64"/>
+    <w:lsdException w:name="Medium List 1" w:uiPriority="65"/>
+    <w:lsdException w:name="Medium List 2" w:uiPriority="66"/>
+    <w:lsdException w:name="Medium Grid 1" w:uiPriority="67"/>
+    <w:lsdException w:name="Medium Grid 2" w:uiPriority="68"/>
+    <w:lsdException w:name="Medium Grid 3" w:uiPriority="69"/>
+    <w:lsdException w:name="Dark List" w:uiPriority="70"/>
+    <w:lsdException w:name="Colorful Shading" w:uiPriority="71"/>
+    <w:lsdException w:name="Colorful List" w:uiPriority="72"/>
+    <w:lsdException w:name="Colorful Grid" w:uiPriority="73"/>
+    <w:lsdException w:name="Light Shading Accent 1" w:uiPriority="60"/>
+    <w:lsdException w:name="Light List Accent 1" w:uiPriority="61"/>
+    <w:lsdException w:name="Light Grid Accent 1" w:uiPriority="62"/>
+    <w:lsdException w:name="Medium Shading 1 Accent 1" w:uiPriority="63"/>
+    <w:lsdException w:name="Medium Shading 2 Accent 1" w:uiPriority="64"/>
+    <w:lsdException w:name="Medium List 1 Accent 1" w:uiPriority="65"/>
+    <w:lsdException w:name="Revision" w:semiHidden="1"/>
+    <w:lsdException w:name="List Paragraph" w:uiPriority="34" w:qFormat="1"/>
+    <w:lsdException w:name="Quote" w:uiPriority="29" w:qFormat="1"/>
+    <w:lsdException w:name="Intense Quote" w:uiPriority="30" w:qFormat="1"/>
+    <w:lsdException w:name="Medium List 2 Accent 1" w:uiPriority="66"/>
+    <w:lsdException w:name="Medium Grid 1 Accent 1" w:uiPriority="67"/>
+    <w:lsdException w:name="Medium Grid 2 Accent 1" w:uiPriority="68"/>
+    <w:lsdException w:name="Medium Grid 3 Accent 1" w:uiPriority="69"/>
+    <w:lsdException w:name="Dark List Accent 1" w:uiPriority="70"/>
+    <w:lsdException w:name="Colorful Shading Accent 1" w:uiPriority="71"/>
+    <w:lsdException w:name="Colorful List Accent 1" w:uiPriority="72"/>
+    <w:lsdException w:name="Colorful Grid Accent 1" w:uiPriority="73"/>
+    <w:lsdException w:name="Light Shading Accent 2" w:uiPriority="60"/>
+    <w:lsdException w:name="Light List Accent 2" w:uiPriority="61"/>
+    <w:lsdException w:name="Light Grid Accent 2" w:uiPriority="62"/>
+    <w:lsdException w:name="Medium Shading 1 Accent 2" w:uiPriority="63"/>
+    <w:lsdException w:name="Medium Shading 2 Accent 2" w:uiPriority="64"/>
+    <w:lsdException w:name="Medium List 1 Accent 2" w:uiPriority="65"/>
+    <w:lsdException w:name="Medium List 2 Accent 2" w:uiPriority="66"/>
+    <w:lsdException w:name="Medium Grid 1 Accent 2" w:uiPriority="67"/>
+    <w:lsdException w:name="Medium Grid 2 Accent 2" w:uiPriority="68"/>
+    <w:lsdException w:name="Medium Grid 3 Accent 2" w:uiPriority="69"/>
+    <w:lsdException w:name="Dark List Accent 2" w:uiPriority="70"/>
+    <w:lsdException w:name="Colorful Shading Accent 2" w:uiPriority="71"/>
+    <w:lsdException w:name="Colorful List Accent 2" w:uiPriority="72"/>
+    <w:lsdException w:name="Colorful Grid Accent 2" w:uiPriority="73"/>
+    <w:lsdException w:name="Light Shading Accent 3" w:uiPriority="60"/>
+    <w:lsdException w:name="Light List Accent 3" w:uiPriority="61"/>
+    <w:lsdException w:name="Light Grid Accent 3" w:uiPriority="62"/>
+    <w:lsdException w:name="Medium Shading 1 Accent 3" w:uiPriority="63"/>
+    <w:lsdException w:name="Medium Shading 2 Accent 3" w:uiPriority="64"/>
+    <w:lsdException w:name="Medium List 1 Accent 3" w:uiPriority="65"/>
+    <w:lsdException w:name="Medium List 2 Accent 3" w:uiPriority="66"/>
+    <w:lsdException w:name="Medium Grid 1 Accent 3" w:uiPriority="67"/>
+    <w:lsdException w:name="Medium Grid 2 Accent 3" w:uiPriority="68"/>
+    <w:lsdException w:name="Medium Grid 3 Accent 3" w:uiPriority="69"/>
+    <w:lsdException w:name="Dark List Accent 3" w:uiPriority="70"/>
+    <w:lsdException w:name="Colorful Shading Accent 3" w:uiPriority="71"/>
+    <w:lsdException w:name="Colorful List Accent 3" w:uiPriority="72"/>
+    <w:lsdException w:name="Colorful Grid Accent 3" w:uiPriority="73"/>
+    <w:lsdException w:name="Light Shading Accent 4" w:uiPriority="60"/>
+    <w:lsdException w:name="Light List Accent 4" w:uiPriority="61"/>
+    <w:lsdException w:name="Light Grid Accent 4" w:uiPriority="62"/>
+    <w:lsdException w:name="Medium Shading 1 Accent 4" w:uiPriority="63"/>
+    <w:lsdException w:name="Medium Shading 2 Accent 4" w:uiPriority="64"/>
+    <w:lsdException w:name="Medium List 1 Accent 4" w:uiPriority="65"/>
+    <w:lsdException w:name="Medium List 2 Accent 4" w:uiPriority="66"/>
+    <w:lsdException w:name="Medium Grid 1 Accent 4" w:uiPriority="67"/>
+    <w:lsdException w:name="Medium Grid 2 Accent 4" w:uiPriority="68"/>
+    <w:lsdException w:name="Medium Grid 3 Accent 4" w:uiPriority="69"/>
+    <w:lsdException w:name="Dark List Accent 4" w:uiPriority="70"/>
+    <w:lsdException w:name="Colorful Shading Accent 4" w:uiPriority="71"/>
+    <w:lsdException w:name="Colorful List Accent 4" w:uiPriority="72"/>
+    <w:lsdException w:name="Colorful Grid Accent 4" w:uiPriority="73"/>
+    <w:lsdException w:name="Light Shading Accent 5" w:uiPriority="60"/>
+    <w:lsdException w:name="Light List Accent 5" w:uiPriority="61"/>
+    <w:lsdException w:name="Light Grid Accent 5" w:uiPriority="62"/>
+    <w:lsdException w:name="Medium Shading 1 Accent 5" w:uiPriority="63"/>
+    <w:lsdException w:name="Medium Shading 2 Accent 5" w:uiPriority="64"/>
+    <w:lsdException w:name="Medium List 1 Accent 5" w:uiPriority="65"/>
+    <w:lsdException w:name="Medium List 2 Accent 5" w:uiPriority="66"/>
+    <w:lsdException w:name="Medium Grid 1 Accent 5" w:uiPriority="67"/>
+    <w:lsdException w:name="Medium Grid 2 Accent 5" w:uiPriority="68"/>
+    <w:lsdException w:name="Medium Grid 3 Accent 5" w:uiPriority="69"/>
+    <w:lsdException w:name="Dark List Accent 5" w:uiPriority="70"/>
+    <w:lsdException w:name="Colorful Shading Accent 5" w:uiPriority="71"/>
+    <w:lsdException w:name="Colorful List Accent 5" w:uiPriority="72"/>
+    <w:lsdException w:name="Colorful Grid Accent 5" w:uiPriority="73"/>
+    <w:lsdException w:name="Light Shading Accent 6" w:uiPriority="60"/>
+    <w:lsdException w:name="Light List Accent 6" w:uiPriority="61"/>
+    <w:lsdException w:name="Light Grid Accent 6" w:uiPriority="62"/>
+    <w:lsdException w:name="Medium Shading 1 Accent 6" w:uiPriority="63"/>
+    <w:lsdException w:name="Medium Shading 2 Accent 6" w:uiPriority="64"/>
+    <w:lsdException w:name="Medium List 1 Accent 6" w:uiPriority="65"/>
+    <w:lsdException w:name="Medium List 2 Accent 6" w:uiPriority="66"/>
+    <w:lsdException w:name="Medium Grid 1 Accent 6" w:uiPriority="67"/>
+    <w:lsdException w:name="Medium Grid 2 Accent 6" w:uiPriority="68"/>
+    <w:lsdException w:name="Medium Grid 3 Accent 6" w:uiPriority="69"/>
+    <w:lsdException w:name="Dark List Accent 6" w:uiPriority="70"/>
+    <w:lsdException w:name="Colorful Shading Accent 6" w:uiPriority="71"/>
+    <w:lsdException w:name="Colorful List Accent 6" w:uiPriority="72"/>
+    <w:lsdException w:name="Colorful Grid Accent 6" w:uiPriority="73"/>
+    <w:lsdException w:name="Subtle Emphasis" w:uiPriority="19" w:qFormat="1"/>
+    <w:lsdException w:name="Intense Emphasis" w:uiPriority="21" w:qFormat="1"/>
+    <w:lsdException w:name="Subtle Reference" w:uiPriority="31" w:qFormat="1"/>
+    <w:lsdException w:name="Intense Reference" w:uiPriority="32" w:qFormat="1"/>
+    <w:lsdException w:name="Book Title" w:uiPriority="33" w:qFormat="1"/>
+    <w:lsdException w:name="Bibliography" w:semiHidden="1" w:uiPriority="37" w:unhideWhenUsed="1"/>
+    <w:lsdException w:name="TOC Heading" w:semiHidden="1" w:uiPriority="39" w:unhideWhenUsed="1" w:qFormat="1"/>
+    <w:lsdException w:name="Plain Table 1" w:uiPriority="41"/>
+    <w:lsdException w:name="Plain Table 2" w:uiPriority="42"/>
+    <w:lsdException w:name="Plain Table 3" w:uiPriority="43"/>
+    <w:lsdException w:name="Plain Table 4" w:uiPriority="44"/>
+    <w:lsdException w:name="Plain Table 5" w:uiPriority="45"/>
+    <w:lsdException w:name="Grid Table Light" w:uiPriority="40"/>
+    <w:lsdException w:name="Grid Table 1 Light" w:uiPriority="46"/>
+    <w:lsdException w:name="Grid Table 2" w:uiPriority="47"/>
+    <w:lsdException w:name="Grid Table 3" w:uiPriority="48"/>
+    <w:lsdException w:name="Grid Table 4" w:uiPriority="49"/>
+    <w:lsdException w:name="Grid Table 5 Dark" w:uiPriority="50"/>
+    <w:lsdException w:name="Grid Table 6 Colorful" w:uiPriority="51"/>
+    <w:lsdException w:name="Grid Table 7 Colorful" w:uiPriority="52"/>
+    <w:lsdException w:name="Grid Table 1 Light Accent 1" w:uiPriority="46"/>
+    <w:lsdException w:name="Grid Table 2 Accent 1" w:uiPriority="47"/>
+    <w:lsdException w:name="Grid Table 3 Accent 1" w:uiPriority="48"/>
+    <w:lsdException w:name="Grid Table 4 Accent 1" w:uiPriority="49"/>
+    <w:lsdException w:name="Grid Table 5 Dark Accent 1" w:uiPriority="50"/>
+    <w:lsdException w:name="Grid Table 6 Colorful Accent 1" w:uiPriority="51"/>
+    <w:lsdException w:name="Grid Table 7 Colorful Accent 1" w:uiPriority="52"/>
+    <w:lsdException w:name="Grid Table 1 Light Accent 2" w:uiPriority="46"/>
+    <w:lsdException w:name="Grid Table 2 Accent 2" w:uiPriority="47"/>
+    <w:lsdException w:name="Grid Table 3 Accent 2" w:uiPriority="48"/>
+    <w:lsdException w:name="Grid Table 4 Accent 2" w:uiPriority="49"/>
+    <w:lsdException w:name="Grid Table 5 Dark Accent 2" w:uiPriority="50"/>
+    <w:lsdException w:name="Grid Table 6 Colorful Accent 2" w:uiPriority="51"/>
+    <w:lsdException w:name="Grid Table 7 Colorful Accent 2" w:uiPriority="52"/>
+    <w:lsdException w:name="Grid Table 1 Light Accent 3" w:uiPriority="46"/>
+    <w:lsdException w:name="Grid Table 2 Accent 3" w:uiPriority="47"/>
+    <w:lsdException w:name="Grid Table 3 Accent 3" w:uiPriority="48"/>
+    <w:lsdException w:name="Grid Table 4 Accent 3" w:uiPriority="49"/>
+    <w:lsdException w:name="Grid Table 5 Dark Accent 3" w:uiPriority="50"/>
+    <w:lsdException w:name="Grid Table 6 Colorful Accent 3" w:uiPriority="51"/>
+    <w:lsdException w:name="Grid Table 7 Colorful Accent 3" w:uiPriority="52"/>
+    <w:lsdException w:name="Grid Table 1 Light Accent 4" w:uiPriority="46"/>
+    <w:lsdException w:name="Grid Table 2 Accent 4" w:uiPriority="47"/>
+    <w:lsdException w:name="Grid Table 3 Accent 4" w:uiPriority="48"/>
+    <w:lsdException w:name="Grid Table 4 Accent 4" w:uiPriority="49"/>
+    <w:lsdException w:name="Grid Table 5 Dark Accent 4" w:uiPriority="50"/>
+    <w:lsdException w:name="Grid Table 6 Colorful Accent 4" w:uiPriority="51"/>
+    <w:lsdException w:name="Grid Table 7 Colorful Accent 4" w:uiPriority="52"/>
+    <w:lsdException w:name="Grid Table 1 Light Accent 5" w:uiPriority="46"/>
+    <w:lsdException w:name="Grid Table 2 Accent 5" w:uiPriority="47"/>
+    <w:lsdException w:name="Grid Table 3 Accent 5" w:uiPriority="48"/>
+    <w:lsdException w:name="Grid Table 4 Accent 5" w:uiPriority="49"/>
+    <w:lsdException w:name="Grid Table 5 Dark Accent 5" w:uiPriority="50"/>
+    <w:lsdException w:name="Grid Table 6 Colorful Accent 5" w:uiPriority="51"/>
+    <w:lsdException w:name="Grid Table 7 Colorful Accent 5" w:uiPriority="52"/>
+    <w:lsdException w:name="Grid Table 1 Light Accent 6" w:uiPriority="46"/>
+    <w:lsdException w:name="Grid Table 2 Accent 6" w:uiPriority="47"/>
+    <w:lsdException w:name="Grid Table 3 Accent 6" w:uiPriority="48"/>
+    <w:lsdException w:name="Grid Table 4 Accent 6" w:uiPriority="49"/>
+    <w:lsdException w:name="Grid Table 5 Dark Accent 6" w:uiPriority="50"/>
+    <w:lsdException w:name="Grid Table 6 Colorful Accent 6" w:uiPriority="51"/>
+    <w:lsdException w:name="Grid Table 7 Colorful Accent 6" w:uiPriority="52"/>
+    <w:lsdException w:name="List Table 1 Light" w:uiPriority="46"/>
+    <w:lsdException w:name="List Table 2" w:uiPriority="47"/>
+    <w:lsdException w:name="List Table 3" w:uiPriority="48"/>
+    <w:lsdException w:name="List Table 4" w:uiPriority="49"/>
+    <w:lsdException w:name="List Table 5 Dark" w:uiPriority="50"/>
+    <w:lsdException w:name="List Table 6 Colorful" w:uiPriority="51"/>
+    <w:lsdException w:name="List Table 7 Colorful" w:uiPriority="52"/>
+    <w:lsdException w:name="List Table 1 Light Accent 1" w:uiPriority="46"/>
+    <w:lsdException w:name="List Table 2 Accent 1" w:uiPriority="47"/>
+    <w:lsdException w:name="List Table 3 Accent 1" w:uiPriority="48"/>
+    <w:lsdException w:name="List Table 4 Accent 1" w:uiPriority="49"/>
+    <w:lsdException w:name="List Table 5 Dark Accent 1" w:uiPriority="50"/>
+    <w:lsdException w:name="List Table 6 Colorful Accent 1" w:uiPriority="51"/>
+    <w:lsdException w:name="List Table 7 Colorful Accent 1" w:uiPriority="52"/>
+    <w:lsdException w:name="List Table 1 Light Accent 2" w:uiPriority="46"/>
+    <w:lsdException w:name="List Table 2 Accent 2" w:uiPriority="47"/>
+    <w:lsdException w:name="List Table 3 Accent 2" w:uiPriority="48"/>
+    <w:lsdException w:name="List Table 4 Accent 2" w:uiPriority="49"/>
+    <w:lsdException w:name="List Table 5 Dark Accent 2" w:uiPriority="50"/>
+    <w:lsdException w:name="List Table 6 Colorful Accent 2" w:uiPriority="51"/>
+    <w:lsdException w:name="List Table 7 Colorful Accent 2" w:uiPriority="52"/>
+    <w:lsdException w:name="List Table 1 Light Accent 3" w:uiPriority="46"/>
+    <w:lsdException w:name="List Table 2 Accent 3" w:uiPriority="47"/>
+    <w:lsdException w:name="List Table 3 Accent 3" w:uiPriority="48"/>
+    <w:lsdException w:name="List Table 4 Accent 3" w:uiPriority="49"/>
+    <w:lsdException w:name="List Table 5 Dark Accent 3" w:uiPriority="50"/>
+    <w:lsdException w:name="List Table 6 Colorful Accent 3" w:uiPriority="51"/>
+    <w:lsdException w:name="List Table 7 Colorful Accent 3" w:uiPriority="52"/>
+    <w:lsdException w:name="List Table 1 Light Accent 4" w:uiPriority="46"/>
+    <w:lsdException w:name="List Table 2 Accent 4" w:uiPriority="47"/>
+    <w:lsdException w:name="List Table 3 Accent 4" w:uiPriority="48"/>
+    <w:lsdException w:name="List Table 4 Accent 4" w:uiPriority="49"/>
+    <w:lsdException w:name="List Table 5 Dark Accent 4" w:uiPriority="50"/>
+    <w:lsdException w:name="List Table 6 Colorful Accent 4" w:uiPriority="51"/>
+    <w:lsdException w:name="List Table 7 Colorful Accent 4" w:uiPriority="52"/>
+    <w:lsdException w:name="List Table 1 Light Accent 5" w:uiPriority="46"/>
+    <w:lsdException w:name="List Table 2 Accent 5" w:uiPriority="47"/>
+    <w:lsdException w:name="List Table 3 Accent 5" w:uiPriority="48"/>
+    <w:lsdException w:name="List Table 4 Accent 5" w:uiPriority="49"/>
+    <w:lsdException w:name="List Table 5 Dark Accent 5" w:uiPriority="50"/>
+    <w:lsdException w:name="List Table 6 Colorful Accent 5" w:uiPriority="51"/>
+    <w:lsdException w:name="List Table 7 Colorful Accent 5" w:uiPriority="52"/>
+    <w:lsdException w:name="List Table 1 Light Accent 6" w:uiPriority="46"/>
+    <w:lsdException w:name="List Table 2 Accent 6" w:uiPriority="47"/>
+    <w:lsdException w:name="List Table 3 Accent 6" w:uiPriority="48"/>
+    <w:lsdException w:name="List Table 4 Accent 6" w:uiPriority="49"/>
+    <w:lsdException w:name="List Table 5 Dark Accent 6" w:uiPriority="50"/>
+    <w:lsdException w:name="List Table 6 Colorful Accent 6" w:uiPriority="51"/>
+    <w:lsdException w:name="List Table 7 Colorful Accent 6" w:uiPriority="52"/>
+    <w:lsdException w:name="Mention" w:semiHidden="1" w:unhideWhenUsed="1"/>
+    <w:lsdException w:name="Smart Hyperlink" w:semiHidden="1" w:unhideWhenUsed="1"/>
+    <w:lsdException w:name="Hashtag" w:semiHidden="1" w:unhideWhenUsed="1"/>
+    <w:lsdException w:name="Unresolved Mention" w:semiHidden="1" w:unhideWhenUsed="1"/>
+    <w:lsdException w:name="Smart Link" w:semiHidden="1" w:unhideWhenUsed="1"/>
+  </w:latentStyles>
+  <w:style w:type="paragraph" w:default="1" w:styleId="Normal">
+    <w:name w:val="Normal"/>
+    <w:qFormat/>
   </w:style>
-  <w:style w:type="paragraph" w:styleId="Normal" w:default="1">
-    <w:name w:val="normal"/>
-  </w:style>
-  <w:style w:type="paragraph" w:styleId="Heading1">
+  <w:style w:type="paragraph" w:styleId="Ttulo1">
     <w:name w:val="heading 1"/>
     <w:basedOn w:val="Normal"/>
     <w:next w:val="Normal"/>
+    <w:uiPriority w:val="9"/>
+    <w:qFormat/>
     <w:pPr>
-      <w:keepNext w:val="1"/>
-      <w:keepLines w:val="1"/>
-      <w:pageBreakBefore w:val="0"/>
-      <w:spacing w:after="120" w:before="400" w:lineRule="auto"/>
+      <w:keepNext/>
+      <w:keepLines/>
+      <w:spacing w:before="400" w:after="120"/>
+      <w:outlineLvl w:val="0"/>
     </w:pPr>
     <w:rPr>
       <w:sz w:val="40"/>
       <w:szCs w:val="40"/>
     </w:rPr>
   </w:style>
-  <w:style w:type="paragraph" w:styleId="Heading2">
+  <w:style w:type="paragraph" w:styleId="Ttulo2">
     <w:name w:val="heading 2"/>
     <w:basedOn w:val="Normal"/>
     <w:next w:val="Normal"/>
+    <w:uiPriority w:val="9"/>
+    <w:unhideWhenUsed/>
+    <w:qFormat/>
     <w:pPr>
-      <w:keepNext w:val="1"/>
-      <w:keepLines w:val="1"/>
-      <w:pageBreakBefore w:val="0"/>
-      <w:spacing w:after="120" w:before="360" w:lineRule="auto"/>
+      <w:keepNext/>
+      <w:keepLines/>
+      <w:spacing w:before="360" w:after="120"/>
+      <w:outlineLvl w:val="1"/>
     </w:pPr>
     <w:rPr>
-      <w:b w:val="0"/>
       <w:sz w:val="32"/>
       <w:szCs w:val="32"/>
     </w:rPr>
   </w:style>
-  <w:style w:type="paragraph" w:styleId="Heading3">
+  <w:style w:type="paragraph" w:styleId="Ttulo3">
     <w:name w:val="heading 3"/>
     <w:basedOn w:val="Normal"/>
     <w:next w:val="Normal"/>
+    <w:uiPriority w:val="9"/>
+    <w:unhideWhenUsed/>
+    <w:qFormat/>
     <w:pPr>
-      <w:keepNext w:val="1"/>
-      <w:keepLines w:val="1"/>
-      <w:pageBreakBefore w:val="0"/>
-      <w:spacing w:after="80" w:before="320" w:lineRule="auto"/>
+      <w:keepNext/>
+      <w:keepLines/>
+      <w:spacing w:before="320" w:after="80"/>
+      <w:outlineLvl w:val="2"/>
     </w:pPr>
     <w:rPr>
-      <w:b w:val="0"/>
       <w:color w:val="434343"/>
       <w:sz w:val="28"/>
       <w:szCs w:val="28"/>
     </w:rPr>
   </w:style>
-  <w:style w:type="paragraph" w:styleId="Heading4">
+  <w:style w:type="paragraph" w:styleId="Ttulo4">
     <w:name w:val="heading 4"/>
     <w:basedOn w:val="Normal"/>
     <w:next w:val="Normal"/>
+    <w:uiPriority w:val="9"/>
+    <w:semiHidden/>
+    <w:unhideWhenUsed/>
+    <w:qFormat/>
     <w:pPr>
-      <w:keepNext w:val="1"/>
-      <w:keepLines w:val="1"/>
-      <w:pageBreakBefore w:val="0"/>
-      <w:spacing w:after="80" w:before="280" w:lineRule="auto"/>
+      <w:keepNext/>
+      <w:keepLines/>
+      <w:spacing w:before="280" w:after="80"/>
+      <w:outlineLvl w:val="3"/>
     </w:pPr>
     <w:rPr>
       <w:color w:val="666666"/>
@@ -1224,67 +2818,108 @@
       <w:szCs w:val="24"/>
     </w:rPr>
   </w:style>
-  <w:style w:type="paragraph" w:styleId="Heading5">
+  <w:style w:type="paragraph" w:styleId="Ttulo5">
     <w:name w:val="heading 5"/>
     <w:basedOn w:val="Normal"/>
     <w:next w:val="Normal"/>
+    <w:uiPriority w:val="9"/>
+    <w:semiHidden/>
+    <w:unhideWhenUsed/>
+    <w:qFormat/>
     <w:pPr>
-      <w:keepNext w:val="1"/>
-      <w:keepLines w:val="1"/>
-      <w:pageBreakBefore w:val="0"/>
-      <w:spacing w:after="80" w:before="240" w:lineRule="auto"/>
+      <w:keepNext/>
+      <w:keepLines/>
+      <w:spacing w:before="240" w:after="80"/>
+      <w:outlineLvl w:val="4"/>
     </w:pPr>
     <w:rPr>
       <w:color w:val="666666"/>
-      <w:sz w:val="22"/>
-      <w:szCs w:val="22"/>
     </w:rPr>
   </w:style>
-  <w:style w:type="paragraph" w:styleId="Heading6">
+  <w:style w:type="paragraph" w:styleId="Ttulo6">
     <w:name w:val="heading 6"/>
     <w:basedOn w:val="Normal"/>
     <w:next w:val="Normal"/>
+    <w:uiPriority w:val="9"/>
+    <w:semiHidden/>
+    <w:unhideWhenUsed/>
+    <w:qFormat/>
     <w:pPr>
-      <w:keepNext w:val="1"/>
-      <w:keepLines w:val="1"/>
-      <w:pageBreakBefore w:val="0"/>
-      <w:spacing w:after="80" w:before="240" w:lineRule="auto"/>
+      <w:keepNext/>
+      <w:keepLines/>
+      <w:spacing w:before="240" w:after="80"/>
+      <w:outlineLvl w:val="5"/>
     </w:pPr>
     <w:rPr>
-      <w:i w:val="1"/>
+      <w:i/>
       <w:color w:val="666666"/>
-      <w:sz w:val="22"/>
-      <w:szCs w:val="22"/>
     </w:rPr>
   </w:style>
-  <w:style w:type="paragraph" w:styleId="Title">
+  <w:style w:type="character" w:default="1" w:styleId="Fontepargpadro">
+    <w:name w:val="Default Paragraph Font"/>
+    <w:uiPriority w:val="1"/>
+    <w:unhideWhenUsed/>
+  </w:style>
+  <w:style w:type="table" w:default="1" w:styleId="Tabelanormal">
+    <w:name w:val="Normal Table"/>
+    <w:uiPriority w:val="99"/>
+    <w:semiHidden/>
+    <w:unhideWhenUsed/>
+    <w:tblPr>
+      <w:tblInd w:w="0" w:type="dxa"/>
+      <w:tblCellMar>
+        <w:top w:w="0" w:type="dxa"/>
+        <w:left w:w="108" w:type="dxa"/>
+        <w:bottom w:w="0" w:type="dxa"/>
+        <w:right w:w="108" w:type="dxa"/>
+      </w:tblCellMar>
+    </w:tblPr>
+  </w:style>
+  <w:style w:type="numbering" w:default="1" w:styleId="Semlista">
+    <w:name w:val="No List"/>
+    <w:uiPriority w:val="99"/>
+    <w:semiHidden/>
+    <w:unhideWhenUsed/>
+  </w:style>
+  <w:style w:type="table" w:customStyle="1" w:styleId="TableNormal">
+    <w:name w:val="TableNormal"/>
+    <w:tblPr>
+      <w:tblCellMar>
+        <w:top w:w="100" w:type="dxa"/>
+        <w:left w:w="100" w:type="dxa"/>
+        <w:bottom w:w="100" w:type="dxa"/>
+        <w:right w:w="100" w:type="dxa"/>
+      </w:tblCellMar>
+    </w:tblPr>
+  </w:style>
+  <w:style w:type="paragraph" w:styleId="Ttulo">
     <w:name w:val="Title"/>
     <w:basedOn w:val="Normal"/>
     <w:next w:val="Normal"/>
+    <w:uiPriority w:val="10"/>
+    <w:qFormat/>
     <w:pPr>
-      <w:keepNext w:val="1"/>
-      <w:keepLines w:val="1"/>
-      <w:pageBreakBefore w:val="0"/>
-      <w:spacing w:after="60" w:before="0" w:lineRule="auto"/>
+      <w:keepNext/>
+      <w:keepLines/>
+      <w:spacing w:after="60"/>
     </w:pPr>
     <w:rPr>
       <w:sz w:val="52"/>
       <w:szCs w:val="52"/>
     </w:rPr>
   </w:style>
-  <w:style w:type="paragraph" w:styleId="Subtitle">
+  <w:style w:type="paragraph" w:styleId="Subttulo">
     <w:name w:val="Subtitle"/>
     <w:basedOn w:val="Normal"/>
     <w:next w:val="Normal"/>
+    <w:uiPriority w:val="11"/>
+    <w:qFormat/>
     <w:pPr>
-      <w:keepNext w:val="1"/>
-      <w:keepLines w:val="1"/>
-      <w:pageBreakBefore w:val="0"/>
-      <w:spacing w:after="320" w:before="0" w:lineRule="auto"/>
+      <w:keepNext/>
+      <w:keepLines/>
+      <w:spacing w:after="320"/>
     </w:pPr>
     <w:rPr>
-      <w:rFonts w:ascii="Arial" w:cs="Arial" w:eastAsia="Arial" w:hAnsi="Arial"/>
-      <w:i w:val="0"/>
       <w:color w:val="666666"/>
       <w:sz w:val="30"/>
       <w:szCs w:val="30"/>

</xml_diff>